<commit_message>
add cam 67 muc130m
</commit_message>
<xml_diff>
--- a/凯视佳SDK使用说明.docx
+++ b/凯视佳SDK使用说明.docx
@@ -7,12 +7,14 @@
         <w:pStyle w:val="1"/>
         <w:jc w:val="center"/>
       </w:pPr>
+      <w:proofErr w:type="gramStart"/>
       <w:r>
         <w:rPr>
           <w:rFonts w:hint="eastAsia"/>
         </w:rPr>
         <w:t>凯视佳</w:t>
       </w:r>
+      <w:proofErr w:type="gramEnd"/>
       <w:r>
         <w:rPr>
           <w:rFonts w:hint="eastAsia"/>
@@ -76,7 +78,15 @@
         <w:t>，</w:t>
       </w:r>
       <w:r>
-        <w:t>开放了凯视佳机器视觉产品在</w:t>
+        <w:t>开放了</w:t>
+      </w:r>
+      <w:proofErr w:type="gramStart"/>
+      <w:r>
+        <w:t>凯视佳</w:t>
+      </w:r>
+      <w:proofErr w:type="gramEnd"/>
+      <w:r>
+        <w:t>机器视觉产品在</w:t>
       </w:r>
       <w:r>
         <w:rPr>
@@ -126,7 +136,15 @@
         <w:t>测试平台为</w:t>
       </w:r>
       <w:r>
-        <w:t xml:space="preserve">x64 ubuntu 16.04 </w:t>
+        <w:t xml:space="preserve">x64 </w:t>
+      </w:r>
+      <w:proofErr w:type="spellStart"/>
+      <w:r>
+        <w:t>ubuntu</w:t>
+      </w:r>
+      <w:proofErr w:type="spellEnd"/>
+      <w:r>
+        <w:t xml:space="preserve"> 16.04 </w:t>
       </w:r>
       <w:r>
         <w:t>操作系统</w:t>
@@ -146,17 +164,27 @@
         <w:rPr>
           <w:rFonts w:hint="eastAsia"/>
         </w:rPr>
-        <w:t xml:space="preserve"> firfly</w:t>
-      </w:r>
+        <w:t xml:space="preserve"> </w:t>
+      </w:r>
+      <w:proofErr w:type="spellStart"/>
+      <w:r>
+        <w:rPr>
+          <w:rFonts w:hint="eastAsia"/>
+        </w:rPr>
+        <w:t>firfly</w:t>
+      </w:r>
+      <w:proofErr w:type="spellEnd"/>
       <w:r>
         <w:t xml:space="preserve"> 3399 </w:t>
       </w:r>
       <w:r>
         <w:t>硬件平台上的</w:t>
       </w:r>
+      <w:proofErr w:type="spellStart"/>
       <w:r>
         <w:t>linux</w:t>
       </w:r>
+      <w:proofErr w:type="spellEnd"/>
       <w:r>
         <w:t>和</w:t>
       </w:r>
@@ -223,8 +251,13 @@
       </w:r>
     </w:p>
     <w:p>
-      <w:r>
-        <w:t>请确保相机固件为官方最新版本</w:t>
+      <w:proofErr w:type="gramStart"/>
+      <w:r>
+        <w:t>请确保</w:t>
+      </w:r>
+      <w:proofErr w:type="gramEnd"/>
+      <w:r>
+        <w:t>相机固件为官方最新版本</w:t>
       </w:r>
       <w:r>
         <w:rPr>
@@ -318,8 +351,13 @@
     </w:p>
     <w:p>
       <w:r>
-        <w:t>相机为凯视佳</w:t>
-      </w:r>
+        <w:t>相机为</w:t>
+      </w:r>
+      <w:proofErr w:type="gramStart"/>
+      <w:r>
+        <w:t>凯视佳</w:t>
+      </w:r>
+      <w:proofErr w:type="gramEnd"/>
       <w:r>
         <w:t xml:space="preserve">USB3.0 </w:t>
       </w:r>
@@ -346,8 +384,13 @@
       <w:r>
         <w:t>推荐版本是</w:t>
       </w:r>
-      <w:r>
-        <w:t>ubuntu 16.04</w:t>
+      <w:proofErr w:type="spellStart"/>
+      <w:r>
+        <w:t>ubuntu</w:t>
+      </w:r>
+      <w:proofErr w:type="spellEnd"/>
+      <w:r>
+        <w:t xml:space="preserve"> 16.04</w:t>
       </w:r>
     </w:p>
     <w:p/>
@@ -362,9 +405,6 @@
     <w:p>
       <w:pPr>
         <w:pStyle w:val="2"/>
-        <w:rPr>
-          <w:rFonts w:hint="eastAsia"/>
-        </w:rPr>
       </w:pPr>
       <w:r>
         <w:t xml:space="preserve">Ubuntu </w:t>
@@ -380,39 +420,93 @@
       </w:r>
     </w:p>
     <w:p>
-      <w:pPr>
-        <w:rPr>
-          <w:rFonts w:hint="eastAsia"/>
-        </w:rPr>
-      </w:pPr>
-      <w:r>
-        <w:t>sudo apt-get update</w:t>
-      </w:r>
-    </w:p>
-    <w:p>
-      <w:r>
-        <w:t>sudo apt-get install python-numpy</w:t>
-      </w:r>
-    </w:p>
-    <w:p>
-      <w:pPr>
-        <w:rPr>
-          <w:rFonts w:hint="eastAsia"/>
-        </w:rPr>
-      </w:pPr>
-      <w:r>
-        <w:t>sudo  apt-get install python-opencv</w:t>
-      </w:r>
-    </w:p>
-    <w:p>
-      <w:r>
-        <w:t xml:space="preserve">sudo apt-get install libopencv-dev </w:t>
-      </w:r>
-    </w:p>
-    <w:p>
-      <w:r>
-        <w:t>sudo apt-get install ffmpeg</w:t>
-      </w:r>
+      <w:proofErr w:type="spellStart"/>
+      <w:proofErr w:type="gramStart"/>
+      <w:r>
+        <w:t>sudo</w:t>
+      </w:r>
+      <w:proofErr w:type="spellEnd"/>
+      <w:proofErr w:type="gramEnd"/>
+      <w:r>
+        <w:t xml:space="preserve"> apt-get update</w:t>
+      </w:r>
+    </w:p>
+    <w:p>
+      <w:proofErr w:type="spellStart"/>
+      <w:proofErr w:type="gramStart"/>
+      <w:r>
+        <w:t>sudo</w:t>
+      </w:r>
+      <w:proofErr w:type="spellEnd"/>
+      <w:proofErr w:type="gramEnd"/>
+      <w:r>
+        <w:t xml:space="preserve"> apt-get install python-</w:t>
+      </w:r>
+      <w:proofErr w:type="spellStart"/>
+      <w:r>
+        <w:t>numpy</w:t>
+      </w:r>
+      <w:proofErr w:type="spellEnd"/>
+    </w:p>
+    <w:p>
+      <w:proofErr w:type="spellStart"/>
+      <w:proofErr w:type="gramStart"/>
+      <w:r>
+        <w:t>sudo</w:t>
+      </w:r>
+      <w:proofErr w:type="spellEnd"/>
+      <w:r>
+        <w:t xml:space="preserve">  </w:t>
+      </w:r>
+      <w:r>
+        <w:t>apt</w:t>
+      </w:r>
+      <w:proofErr w:type="gramEnd"/>
+      <w:r>
+        <w:t>-get install python-</w:t>
+      </w:r>
+      <w:proofErr w:type="spellStart"/>
+      <w:r>
+        <w:t>opencv</w:t>
+      </w:r>
+      <w:proofErr w:type="spellEnd"/>
+    </w:p>
+    <w:p>
+      <w:proofErr w:type="spellStart"/>
+      <w:proofErr w:type="gramStart"/>
+      <w:r>
+        <w:t>sudo</w:t>
+      </w:r>
+      <w:proofErr w:type="spellEnd"/>
+      <w:proofErr w:type="gramEnd"/>
+      <w:r>
+        <w:t xml:space="preserve"> apt-get install </w:t>
+      </w:r>
+      <w:proofErr w:type="spellStart"/>
+      <w:r>
+        <w:t>libopencv</w:t>
+      </w:r>
+      <w:proofErr w:type="spellEnd"/>
+      <w:r>
+        <w:t xml:space="preserve">-dev </w:t>
+      </w:r>
+    </w:p>
+    <w:p>
+      <w:proofErr w:type="spellStart"/>
+      <w:proofErr w:type="gramStart"/>
+      <w:r>
+        <w:t>sudo</w:t>
+      </w:r>
+      <w:proofErr w:type="spellEnd"/>
+      <w:proofErr w:type="gramEnd"/>
+      <w:r>
+        <w:t xml:space="preserve"> apt-get install </w:t>
+      </w:r>
+      <w:proofErr w:type="spellStart"/>
+      <w:r>
+        <w:t>ffmpeg</w:t>
+      </w:r>
+      <w:proofErr w:type="spellEnd"/>
     </w:p>
     <w:p>
       <w:r>
@@ -437,6 +531,7 @@
         <w:lastRenderedPageBreak/>
         <w:t>非</w:t>
       </w:r>
+      <w:proofErr w:type="spellStart"/>
       <w:r>
         <w:rPr>
           <w:b w:val="0"/>
@@ -444,44 +539,48 @@
         </w:rPr>
         <w:t>ubuntu</w:t>
       </w:r>
+      <w:proofErr w:type="spellEnd"/>
       <w:r>
         <w:rPr>
           <w:b w:val="0"/>
           <w:bCs w:val="0"/>
         </w:rPr>
-        <w:t>自配置的</w:t>
-      </w:r>
+        <w:t>自配置的嵌入式</w:t>
+      </w:r>
+      <w:proofErr w:type="spellStart"/>
       <w:r>
         <w:rPr>
           <w:b w:val="0"/>
           <w:bCs w:val="0"/>
         </w:rPr>
-        <w:t>嵌入式</w:t>
-      </w:r>
+        <w:t>linux</w:t>
+      </w:r>
+      <w:proofErr w:type="spellEnd"/>
       <w:r>
         <w:rPr>
           <w:b w:val="0"/>
           <w:bCs w:val="0"/>
         </w:rPr>
-        <w:t>linux</w:t>
-      </w:r>
-      <w:r>
-        <w:rPr>
-          <w:b w:val="0"/>
-          <w:bCs w:val="0"/>
-        </w:rPr>
         <w:t>系统</w:t>
       </w:r>
     </w:p>
     <w:p>
-      <w:r>
-        <w:t>为库文件加入到</w:t>
+      <w:proofErr w:type="gramStart"/>
+      <w:r>
+        <w:t>把</w:t>
+      </w:r>
+      <w:r>
+        <w:t>库文件</w:t>
+      </w:r>
+      <w:proofErr w:type="gramEnd"/>
+      <w:r>
+        <w:t>加入到</w:t>
       </w:r>
       <w:r>
         <w:t>系统</w:t>
       </w:r>
       <w:r>
-        <w:t>准备存储空间</w:t>
+        <w:t>的库路径中</w:t>
       </w:r>
     </w:p>
     <w:p/>
@@ -537,22 +636,497 @@
       </w:r>
     </w:p>
     <w:p>
+      <w:r>
+        <w:t>运行</w:t>
+      </w:r>
+      <w:r>
+        <w:t>install</w:t>
+      </w:r>
+      <w:r>
+        <w:rPr>
+          <w:rFonts w:hint="eastAsia"/>
+        </w:rPr>
+        <w:t>.</w:t>
+      </w:r>
+      <w:proofErr w:type="gramStart"/>
+      <w:r>
+        <w:rPr>
+          <w:rFonts w:hint="eastAsia"/>
+        </w:rPr>
+        <w:t>sh</w:t>
+      </w:r>
+      <w:proofErr w:type="gramEnd"/>
+    </w:p>
+    <w:p>
+      <w:r>
+        <w:t>根据提示选择</w:t>
+      </w:r>
+    </w:p>
+    <w:p/>
+    <w:p>
+      <w:r>
+        <w:rPr>
+          <w:rFonts w:hint="eastAsia"/>
+        </w:rPr>
+        <w:t>设置</w:t>
+      </w:r>
+      <w:r>
+        <w:rPr>
+          <w:rFonts w:hint="eastAsia"/>
+        </w:rPr>
+        <w:t>LD</w:t>
+      </w:r>
+      <w:r>
+        <w:t xml:space="preserve">_LIBRARY_PATH </w:t>
+      </w:r>
+      <w:r>
+        <w:t>环境变量指向库的路径</w:t>
+      </w:r>
+      <w:r>
+        <w:rPr>
+          <w:rFonts w:hint="eastAsia"/>
+        </w:rPr>
+        <w:t>。</w:t>
+      </w:r>
+    </w:p>
+    <w:p/>
+    <w:p>
+      <w:r>
+        <w:t xml:space="preserve">Ubuntu </w:t>
+      </w:r>
+      <w:r>
+        <w:t>系统</w:t>
+      </w:r>
+      <w:r>
+        <w:rPr>
+          <w:rFonts w:hint="eastAsia"/>
+        </w:rPr>
+        <w:t xml:space="preserve"> </w:t>
+      </w:r>
+    </w:p>
+    <w:p>
+      <w:r>
+        <w:t>下载完开发包后解压缩</w:t>
+      </w:r>
+    </w:p>
+    <w:p>
+      <w:proofErr w:type="spellStart"/>
+      <w:r>
+        <w:t>g</w:t>
+      </w:r>
+      <w:r>
+        <w:t>ithub.KSJApiNew</w:t>
+      </w:r>
+      <w:proofErr w:type="spellEnd"/>
+      <w:r>
+        <w:t xml:space="preserve">/  </w:t>
+      </w:r>
+      <w:r>
+        <w:t>是开发包的根目录</w:t>
+      </w:r>
+    </w:p>
+    <w:p>
+      <w:r>
+        <w:rPr>
+          <w:rFonts w:hint="eastAsia"/>
+        </w:rPr>
+        <w:t>/</w:t>
+      </w:r>
+      <w:proofErr w:type="spellStart"/>
+      <w:r>
+        <w:rPr>
+          <w:rFonts w:hint="eastAsia"/>
+        </w:rPr>
+        <w:t>yourpath</w:t>
+      </w:r>
+      <w:proofErr w:type="spellEnd"/>
+      <w:r>
+        <w:t xml:space="preserve">  </w:t>
+      </w:r>
+      <w:r>
+        <w:t>代替您的真实路径</w:t>
+      </w:r>
+    </w:p>
+    <w:p>
+      <w:proofErr w:type="gramStart"/>
+      <w:r>
+        <w:t xml:space="preserve">cd  </w:t>
+      </w:r>
+      <w:r>
+        <w:rPr>
+          <w:rFonts w:hint="eastAsia"/>
+        </w:rPr>
+        <w:t>/</w:t>
+      </w:r>
+      <w:proofErr w:type="spellStart"/>
+      <w:proofErr w:type="gramEnd"/>
+      <w:r>
+        <w:rPr>
+          <w:rFonts w:hint="eastAsia"/>
+        </w:rPr>
+        <w:t>yourpath</w:t>
+      </w:r>
+      <w:proofErr w:type="spellEnd"/>
+      <w:r>
+        <w:t>/</w:t>
+      </w:r>
+      <w:proofErr w:type="spellStart"/>
+      <w:r>
+        <w:t>KSJDemoPython_Base</w:t>
+      </w:r>
+      <w:proofErr w:type="spellEnd"/>
+    </w:p>
+    <w:p>
+      <w:proofErr w:type="spellStart"/>
+      <w:proofErr w:type="gramStart"/>
+      <w:r>
+        <w:t>sudo</w:t>
+      </w:r>
+      <w:proofErr w:type="spellEnd"/>
+      <w:proofErr w:type="gramEnd"/>
+      <w:r>
+        <w:t xml:space="preserve"> apt-get install python-</w:t>
+      </w:r>
+      <w:proofErr w:type="spellStart"/>
+      <w:r>
+        <w:t>numpy</w:t>
+      </w:r>
+      <w:proofErr w:type="spellEnd"/>
+    </w:p>
+    <w:p>
+      <w:proofErr w:type="spellStart"/>
+      <w:proofErr w:type="gramStart"/>
+      <w:r>
+        <w:t>sudo</w:t>
+      </w:r>
+      <w:proofErr w:type="spellEnd"/>
+      <w:r>
+        <w:t xml:space="preserve">  apt</w:t>
+      </w:r>
+      <w:proofErr w:type="gramEnd"/>
+      <w:r>
+        <w:t>-get install python-</w:t>
+      </w:r>
+      <w:proofErr w:type="spellStart"/>
+      <w:r>
+        <w:t>opencv</w:t>
+      </w:r>
+      <w:proofErr w:type="spellEnd"/>
+    </w:p>
+    <w:p>
+      <w:r>
+        <w:t>安装以上两个包</w:t>
+      </w:r>
+      <w:r>
+        <w:rPr>
+          <w:rFonts w:hint="eastAsia"/>
+        </w:rPr>
+        <w:t>之后</w:t>
+      </w:r>
+    </w:p>
+    <w:p>
+      <w:proofErr w:type="gramStart"/>
+      <w:r>
+        <w:t>cd</w:t>
+      </w:r>
+      <w:proofErr w:type="gramEnd"/>
+      <w:r>
+        <w:t xml:space="preserve"> </w:t>
+      </w:r>
+      <w:r>
+        <w:rPr>
+          <w:rFonts w:hint="eastAsia"/>
+        </w:rPr>
+        <w:t>/</w:t>
+      </w:r>
+      <w:proofErr w:type="spellStart"/>
+      <w:r>
+        <w:rPr>
+          <w:rFonts w:hint="eastAsia"/>
+        </w:rPr>
+        <w:t>yourpath</w:t>
+      </w:r>
+      <w:proofErr w:type="spellEnd"/>
+      <w:r>
+        <w:t>/</w:t>
+      </w:r>
+      <w:proofErr w:type="spellStart"/>
+      <w:r>
+        <w:t>github.KSJApiNew</w:t>
+      </w:r>
+      <w:proofErr w:type="spellEnd"/>
+      <w:r>
+        <w:t>/</w:t>
+      </w:r>
+      <w:proofErr w:type="spellStart"/>
+      <w:r>
+        <w:t>KSJDemoPython_Base</w:t>
+      </w:r>
+      <w:proofErr w:type="spellEnd"/>
+    </w:p>
+    <w:p>
+      <w:r>
+        <w:t>确定相机已经正确连接</w:t>
+      </w:r>
+    </w:p>
+    <w:p>
+      <w:proofErr w:type="spellStart"/>
+      <w:proofErr w:type="gramStart"/>
+      <w:r>
+        <w:t>sudo</w:t>
+      </w:r>
+      <w:proofErr w:type="spellEnd"/>
+      <w:proofErr w:type="gramEnd"/>
+      <w:r>
+        <w:t xml:space="preserve"> LD_LIBRARY_PATH=../</w:t>
+      </w:r>
+      <w:proofErr w:type="spellStart"/>
+      <w:r>
+        <w:t>KSJApi.bin</w:t>
+      </w:r>
+      <w:proofErr w:type="spellEnd"/>
+      <w:r>
+        <w:t>/</w:t>
+      </w:r>
+      <w:proofErr w:type="spellStart"/>
+      <w:r>
+        <w:t>linux</w:t>
+      </w:r>
+      <w:proofErr w:type="spellEnd"/>
+      <w:r>
+        <w:t>/ python camtest.py</w:t>
+      </w:r>
+    </w:p>
+    <w:p>
+      <w:r>
+        <w:rPr>
+          <w:rFonts w:hint="eastAsia"/>
+        </w:rPr>
+        <w:t>屏幕上会出现相机的图像。</w:t>
+      </w:r>
+    </w:p>
+    <w:p>
+      <w:r>
+        <w:t>你可以修改</w:t>
+      </w:r>
+      <w:r>
+        <w:t xml:space="preserve">camtest.py </w:t>
+      </w:r>
+      <w:r>
+        <w:t>快速测试你的参数设置</w:t>
+      </w:r>
+      <w:r>
+        <w:rPr>
+          <w:rFonts w:hint="eastAsia"/>
+        </w:rPr>
+        <w:t>。</w:t>
+      </w:r>
+    </w:p>
+    <w:p/>
+    <w:p>
+      <w:r>
+        <w:t>C++</w:t>
+      </w:r>
+    </w:p>
+    <w:p>
+      <w:proofErr w:type="spellStart"/>
+      <w:proofErr w:type="gramStart"/>
+      <w:r>
+        <w:t>sudo</w:t>
+      </w:r>
+      <w:proofErr w:type="spellEnd"/>
+      <w:proofErr w:type="gramEnd"/>
+      <w:r>
+        <w:t xml:space="preserve"> apt-get install </w:t>
+      </w:r>
+      <w:proofErr w:type="spellStart"/>
+      <w:r>
+        <w:t>libopencv</w:t>
+      </w:r>
+      <w:proofErr w:type="spellEnd"/>
+      <w:r>
+        <w:t xml:space="preserve">-dev </w:t>
+      </w:r>
+    </w:p>
+    <w:p>
+      <w:proofErr w:type="spellStart"/>
+      <w:proofErr w:type="gramStart"/>
+      <w:r>
+        <w:t>sudo</w:t>
+      </w:r>
+      <w:proofErr w:type="spellEnd"/>
+      <w:proofErr w:type="gramEnd"/>
+      <w:r>
+        <w:t xml:space="preserve"> apt-get install </w:t>
+      </w:r>
+      <w:proofErr w:type="spellStart"/>
+      <w:r>
+        <w:t>ffmpeg</w:t>
+      </w:r>
+      <w:proofErr w:type="spellEnd"/>
+    </w:p>
+    <w:p/>
+    <w:p>
+      <w:proofErr w:type="spellStart"/>
+      <w:r>
+        <w:t>SJDemoCPP_Multiple</w:t>
+      </w:r>
+      <w:proofErr w:type="spellEnd"/>
+    </w:p>
+    <w:p>
+      <w:proofErr w:type="spellStart"/>
+      <w:proofErr w:type="gramStart"/>
+      <w:r>
+        <w:t>sudo</w:t>
+      </w:r>
+      <w:proofErr w:type="spellEnd"/>
+      <w:proofErr w:type="gramEnd"/>
+      <w:r>
+        <w:t xml:space="preserve"> LD_LIBRARY_PATH=../</w:t>
+      </w:r>
+      <w:proofErr w:type="spellStart"/>
+      <w:proofErr w:type="gramStart"/>
+      <w:r>
+        <w:t>KSJApi.bin</w:t>
+      </w:r>
+      <w:proofErr w:type="spellEnd"/>
+      <w:r>
+        <w:t>/</w:t>
+      </w:r>
+      <w:proofErr w:type="spellStart"/>
+      <w:r>
+        <w:t>linux</w:t>
+      </w:r>
+      <w:proofErr w:type="spellEnd"/>
+      <w:r>
+        <w:t>/ ./</w:t>
+      </w:r>
+      <w:proofErr w:type="spellStart"/>
+      <w:proofErr w:type="gramEnd"/>
+      <w:r>
+        <w:t>catchbesttest</w:t>
+      </w:r>
+      <w:proofErr w:type="spellEnd"/>
+    </w:p>
+    <w:p>
+      <w:r>
+        <w:t>make</w:t>
+      </w:r>
+    </w:p>
+    <w:p/>
+    <w:p>
+      <w:r>
+        <w:rPr>
+          <w:rFonts w:hint="eastAsia"/>
+        </w:rPr>
+        <w:t>免</w:t>
+      </w:r>
+      <w:proofErr w:type="spellStart"/>
+      <w:r>
+        <w:rPr>
+          <w:rFonts w:hint="eastAsia"/>
+        </w:rPr>
+        <w:t>sudo</w:t>
+      </w:r>
+      <w:proofErr w:type="spellEnd"/>
+      <w:r>
+        <w:rPr>
+          <w:rFonts w:hint="eastAsia"/>
+        </w:rPr>
+        <w:t>运行</w:t>
+      </w:r>
+    </w:p>
+    <w:p>
+      <w:r>
+        <w:rPr>
+          <w:rFonts w:hint="eastAsia"/>
+        </w:rPr>
+        <w:t>方法</w:t>
+      </w:r>
+      <w:r>
+        <w:rPr>
+          <w:rFonts w:hint="eastAsia"/>
+        </w:rPr>
+        <w:t>1.</w:t>
+      </w:r>
+    </w:p>
+    <w:p>
       <w:pPr>
         <w:rPr>
           <w:rFonts w:hint="eastAsia"/>
         </w:rPr>
       </w:pPr>
       <w:r>
-        <w:t>运行</w:t>
-      </w:r>
-      <w:r>
-        <w:t>install</w:t>
-      </w:r>
-      <w:r>
-        <w:rPr>
-          <w:rFonts w:hint="eastAsia"/>
-        </w:rPr>
-        <w:t>.sh</w:t>
+        <w:rPr>
+          <w:rFonts w:hint="eastAsia"/>
+        </w:rPr>
+        <w:t xml:space="preserve"> </w:t>
+      </w:r>
+      <w:proofErr w:type="spellStart"/>
+      <w:proofErr w:type="gramStart"/>
+      <w:r>
+        <w:t>chmod</w:t>
+      </w:r>
+      <w:proofErr w:type="spellEnd"/>
+      <w:proofErr w:type="gramEnd"/>
+      <w:r>
+        <w:t xml:space="preserve">   -R</w:t>
+      </w:r>
+      <w:r>
+        <w:rPr>
+          <w:rFonts w:hint="eastAsia"/>
+        </w:rPr>
+        <w:t xml:space="preserve"> </w:t>
+      </w:r>
+      <w:r>
+        <w:t>777 /dev/bus/</w:t>
+      </w:r>
+      <w:proofErr w:type="spellStart"/>
+      <w:r>
+        <w:t>usb</w:t>
+      </w:r>
+      <w:proofErr w:type="spellEnd"/>
+      <w:r>
+        <w:t xml:space="preserve"> </w:t>
+      </w:r>
+    </w:p>
+    <w:p>
+      <w:r>
+        <w:t>方法</w:t>
+      </w:r>
+      <w:r>
+        <w:rPr>
+          <w:rFonts w:hint="eastAsia"/>
+        </w:rPr>
+        <w:t>2</w:t>
+      </w:r>
+    </w:p>
+    <w:p>
+      <w:r>
+        <w:t>添加</w:t>
+      </w:r>
+      <w:proofErr w:type="spellStart"/>
+      <w:r>
+        <w:t>udev</w:t>
+      </w:r>
+      <w:proofErr w:type="spellEnd"/>
+      <w:r>
+        <w:t xml:space="preserve"> rules </w:t>
+      </w:r>
+      <w:r>
+        <w:t>文件</w:t>
+      </w:r>
+      <w:r>
+        <w:rPr>
+          <w:rFonts w:hint="eastAsia"/>
+        </w:rPr>
+        <w:t xml:space="preserve"> </w:t>
+      </w:r>
+      <w:r>
+        <w:rPr>
+          <w:rFonts w:hint="eastAsia"/>
+        </w:rPr>
+        <w:t>文件名</w:t>
       </w:r>
     </w:p>
     <w:p>
@@ -562,7 +1136,26 @@
         </w:rPr>
       </w:pPr>
       <w:r>
-        <w:t>根据提示选择</w:t>
+        <w:lastRenderedPageBreak/>
+        <w:t>1-ksjusb.rules</w:t>
+      </w:r>
+    </w:p>
+    <w:p>
+      <w:r>
+        <w:t>内容</w:t>
+      </w:r>
+    </w:p>
+    <w:p>
+      <w:r>
+        <w:t>SUBSYSTEM=="usb"</w:t>
+      </w:r>
+      <w:proofErr w:type="gramStart"/>
+      <w:r>
+        <w:t>,ATTRS</w:t>
+      </w:r>
+      <w:proofErr w:type="gramEnd"/>
+      <w:r>
+        <w:t>{idVendor}=="0816",ATTRS{idProduct}=="1a15",GROUP="user",MODE="0777"</w:t>
       </w:r>
     </w:p>
     <w:p>
@@ -571,7 +1164,19 @@
           <w:rFonts w:hint="eastAsia"/>
         </w:rPr>
       </w:pPr>
-    </w:p>
+      <w:r>
+        <w:t>SUBSYSTEM=="usb"</w:t>
+      </w:r>
+      <w:proofErr w:type="gramStart"/>
+      <w:r>
+        <w:t>,ATTRS</w:t>
+      </w:r>
+      <w:proofErr w:type="gramEnd"/>
+      <w:r>
+        <w:t>{idVendor}=="0816",ATTRS{idProduct}=="1911",GROUP="user",MODE="0777"</w:t>
+      </w:r>
+    </w:p>
+    <w:p/>
     <w:p>
       <w:pPr>
         <w:rPr>
@@ -582,25 +1187,63 @@
         <w:rPr>
           <w:rFonts w:hint="eastAsia"/>
         </w:rPr>
-        <w:t>设置</w:t>
-      </w:r>
-      <w:r>
-        <w:rPr>
-          <w:rFonts w:hint="eastAsia"/>
-        </w:rPr>
-        <w:t>LD</w:t>
-      </w:r>
-      <w:r>
-        <w:t xml:space="preserve">_LIBRARY_PATH </w:t>
-      </w:r>
-      <w:r>
-        <w:t>环境变量指向库的路径</w:t>
-      </w:r>
-      <w:r>
-        <w:rPr>
-          <w:rFonts w:hint="eastAsia"/>
-        </w:rPr>
-        <w:t>。</w:t>
+        <w:t>根据你的相机</w:t>
+      </w:r>
+      <w:r>
+        <w:rPr>
+          <w:rFonts w:hint="eastAsia"/>
+        </w:rPr>
+        <w:t>PID VID</w:t>
+      </w:r>
+      <w:r>
+        <w:rPr>
+          <w:rFonts w:hint="eastAsia"/>
+        </w:rPr>
+        <w:t>修改</w:t>
+      </w:r>
+      <w:r>
+        <w:rPr>
+          <w:rFonts w:hint="eastAsia"/>
+        </w:rPr>
+        <w:t>rules</w:t>
+      </w:r>
+      <w:r>
+        <w:rPr>
+          <w:rFonts w:hint="eastAsia"/>
+        </w:rPr>
+        <w:t>文件</w:t>
+      </w:r>
+      <w:r>
+        <w:rPr>
+          <w:rFonts w:hint="eastAsia"/>
+        </w:rPr>
+        <w:t xml:space="preserve"> </w:t>
+      </w:r>
+      <w:r>
+        <w:rPr>
+          <w:rFonts w:hint="eastAsia"/>
+        </w:rPr>
+        <w:t>并把文件添加到你的</w:t>
+      </w:r>
+      <w:proofErr w:type="spellStart"/>
+      <w:r>
+        <w:rPr>
+          <w:rFonts w:hint="eastAsia"/>
+        </w:rPr>
+        <w:t>uevent</w:t>
+      </w:r>
+      <w:proofErr w:type="spellEnd"/>
+      <w:r>
+        <w:rPr>
+          <w:rFonts w:hint="eastAsia"/>
+        </w:rPr>
+        <w:t>配置文件夹</w:t>
+      </w:r>
+      <w:r>
+        <w:rPr>
+          <w:rFonts w:hint="eastAsia"/>
+        </w:rPr>
+        <w:t xml:space="preserve"> </w:t>
       </w:r>
     </w:p>
     <w:p>
@@ -609,278 +1252,130 @@
           <w:rFonts w:hint="eastAsia"/>
         </w:rPr>
       </w:pPr>
-    </w:p>
-    <w:p>
-      <w:pPr>
-        <w:rPr>
-          <w:rFonts w:hint="eastAsia"/>
-        </w:rPr>
-      </w:pPr>
-      <w:r>
-        <w:t xml:space="preserve">Ubuntu </w:t>
-      </w:r>
-      <w:r>
-        <w:t>系统</w:t>
-      </w:r>
-      <w:r>
-        <w:rPr>
-          <w:rFonts w:hint="eastAsia"/>
-        </w:rPr>
-        <w:t xml:space="preserve"> </w:t>
-      </w:r>
-    </w:p>
-    <w:p>
-      <w:r>
-        <w:t>下载完开发包后解压缩</w:t>
-      </w:r>
-    </w:p>
-    <w:p>
-      <w:r>
-        <w:t>g</w:t>
-      </w:r>
-      <w:r>
-        <w:t xml:space="preserve">ithub.KSJApiNew/  </w:t>
-      </w:r>
-      <w:r>
-        <w:t>是开发包的根目录</w:t>
-      </w:r>
-    </w:p>
-    <w:p>
-      <w:r>
-        <w:rPr>
-          <w:rFonts w:hint="eastAsia"/>
-        </w:rPr>
-        <w:t>/yourpath</w:t>
-      </w:r>
-      <w:r>
-        <w:t xml:space="preserve">  </w:t>
-      </w:r>
-      <w:r>
-        <w:t>代替您的真实路径</w:t>
-      </w:r>
-    </w:p>
-    <w:p>
-      <w:r>
-        <w:t xml:space="preserve">cd  </w:t>
-      </w:r>
-      <w:r>
-        <w:rPr>
-          <w:rFonts w:hint="eastAsia"/>
-        </w:rPr>
-        <w:t>/yourpath</w:t>
-      </w:r>
-      <w:r>
-        <w:t>/</w:t>
-      </w:r>
-      <w:r>
-        <w:t>KSJDemoPython_Base</w:t>
-      </w:r>
-    </w:p>
-    <w:p>
-      <w:r>
-        <w:t>sudo apt-get install python-numpy</w:t>
-      </w:r>
-    </w:p>
-    <w:p>
-      <w:pPr>
-        <w:rPr>
-          <w:rFonts w:hint="eastAsia"/>
-        </w:rPr>
-      </w:pPr>
-      <w:r>
-        <w:t>sudo  apt-get install python-opencv</w:t>
-      </w:r>
-    </w:p>
-    <w:p>
-      <w:r>
-        <w:t>安装以上两个包</w:t>
-      </w:r>
-      <w:r>
-        <w:rPr>
-          <w:rFonts w:hint="eastAsia"/>
-        </w:rPr>
-        <w:t>之后</w:t>
-      </w:r>
-    </w:p>
-    <w:p>
-      <w:r>
-        <w:t xml:space="preserve">cd </w:t>
-      </w:r>
-      <w:r>
-        <w:rPr>
-          <w:rFonts w:hint="eastAsia"/>
-        </w:rPr>
-        <w:t>/yourpath</w:t>
-      </w:r>
-      <w:r>
-        <w:t>/github.KSJApiNew/KSJDemoPython_Base</w:t>
-      </w:r>
-    </w:p>
-    <w:p>
-      <w:r>
-        <w:t>确定相机已经正确连接</w:t>
-      </w:r>
-    </w:p>
-    <w:p>
-      <w:r>
-        <w:t>sudo LD_LIBRARY_PATH=../KSJApi.bin/linux/ python camtest.py</w:t>
-      </w:r>
-    </w:p>
-    <w:p>
-      <w:r>
-        <w:rPr>
-          <w:rFonts w:hint="eastAsia"/>
-        </w:rPr>
-        <w:t>屏幕上会出现相机的图像。</w:t>
-      </w:r>
-    </w:p>
-    <w:p>
-      <w:r>
-        <w:t>你可以修改</w:t>
-      </w:r>
-      <w:r>
-        <w:t>camtest.py</w:t>
-      </w:r>
-      <w:r>
-        <w:t xml:space="preserve"> </w:t>
-      </w:r>
-      <w:r>
-        <w:t>快速测试你的参数设置</w:t>
-      </w:r>
-      <w:r>
-        <w:rPr>
-          <w:rFonts w:hint="eastAsia"/>
-        </w:rPr>
-        <w:t>。</w:t>
-      </w:r>
-    </w:p>
-    <w:p>
-      <w:pPr>
-        <w:rPr>
-          <w:rFonts w:hint="eastAsia"/>
-        </w:rPr>
-      </w:pPr>
-    </w:p>
-    <w:p/>
-    <w:p>
-      <w:r>
-        <w:t>pc</w:t>
-      </w:r>
-    </w:p>
-    <w:p>
-      <w:r>
-        <w:t xml:space="preserve">recommandation: </w:t>
-      </w:r>
-    </w:p>
-    <w:p>
-      <w:r>
-        <w:tab/>
-        <w:t>ubuntu 16.04  64bit</w:t>
-      </w:r>
-    </w:p>
-    <w:p>
-      <w:r>
-        <w:t>update system</w:t>
-      </w:r>
-    </w:p>
-    <w:p>
-      <w:r>
-        <w:t>sudo apt-get update</w:t>
-      </w:r>
-    </w:p>
-    <w:p>
-      <w:r>
-        <w:t>sudo apt-get install python-numpy</w:t>
-      </w:r>
-    </w:p>
-    <w:p>
-      <w:r>
-        <w:t>sudo  apt-get install python-opencv</w:t>
-      </w:r>
-    </w:p>
-    <w:p>
-      <w:r>
-        <w:t>in your download files</w:t>
-      </w:r>
-    </w:p>
-    <w:p>
-      <w:r>
-        <w:t>github.KSJApiNew/ is the root dir</w:t>
-      </w:r>
-    </w:p>
-    <w:p>
-      <w:r>
-        <w:t>cd /home/ksj/work/github.KSJApiNew/KSJDemoPython_Base</w:t>
-      </w:r>
-    </w:p>
-    <w:p>
-      <w:r>
-        <w:t>make sure the camera is connected to the computor</w:t>
-      </w:r>
-    </w:p>
-    <w:p>
-      <w:r>
-        <w:t>sudo LD_LIBRARY_PATH=../KSJApi.bin/linux/ python camtest.py</w:t>
-      </w:r>
-    </w:p>
-    <w:p>
-      <w:r>
-        <w:lastRenderedPageBreak/>
-        <w:t>you will see the picture</w:t>
-      </w:r>
-    </w:p>
-    <w:p/>
-    <w:p>
-      <w:r>
-        <w:t>above is python language</w:t>
-      </w:r>
-    </w:p>
-    <w:p/>
-    <w:p>
-      <w:r>
-        <w:t>C++</w:t>
-      </w:r>
-    </w:p>
-    <w:p>
-      <w:r>
-        <w:t xml:space="preserve">sudo apt-get install libopencv-dev </w:t>
-      </w:r>
-    </w:p>
-    <w:p>
-      <w:r>
-        <w:t>sudo apt-get install ffmpeg</w:t>
-      </w:r>
-    </w:p>
-    <w:p/>
-    <w:p/>
-    <w:p>
-      <w:r>
-        <w:t>cd KSJDemoCPP_Multiple</w:t>
-      </w:r>
-    </w:p>
-    <w:p>
-      <w:r>
-        <w:t>sudo LD_LIBRARY_PATH=../KSJApi.bin/linux/ ./catchbesttest</w:t>
-      </w:r>
-    </w:p>
-    <w:p>
-      <w:r>
-        <w:t xml:space="preserve">if you want to compile the bin type </w:t>
-      </w:r>
-    </w:p>
-    <w:p>
-      <w:r>
-        <w:t>make</w:t>
-      </w:r>
-    </w:p>
-    <w:p>
-      <w:pPr>
-        <w:rPr>
-          <w:rFonts w:hint="eastAsia"/>
-        </w:rPr>
-      </w:pPr>
+      <w:proofErr w:type="spellStart"/>
+      <w:r>
+        <w:rPr>
+          <w:rFonts w:hint="eastAsia"/>
+        </w:rPr>
+        <w:t>ubun</w:t>
+      </w:r>
       <w:bookmarkStart w:id="0" w:name="_GoBack"/>
       <w:bookmarkEnd w:id="0"/>
+      <w:r>
+        <w:rPr>
+          <w:rFonts w:hint="eastAsia"/>
+        </w:rPr>
+        <w:t>tu</w:t>
+      </w:r>
+      <w:proofErr w:type="spellEnd"/>
+      <w:r>
+        <w:rPr>
+          <w:rFonts w:hint="eastAsia"/>
+        </w:rPr>
+        <w:t xml:space="preserve"> 16.04 </w:t>
+      </w:r>
+      <w:r>
+        <w:rPr>
+          <w:rFonts w:hint="eastAsia"/>
+        </w:rPr>
+        <w:t>路径为</w:t>
+      </w:r>
+      <w:r>
+        <w:rPr>
+          <w:rFonts w:hint="eastAsia"/>
+        </w:rPr>
+        <w:t xml:space="preserve"> /</w:t>
+      </w:r>
+      <w:proofErr w:type="spellStart"/>
+      <w:r>
+        <w:rPr>
+          <w:rFonts w:hint="eastAsia"/>
+        </w:rPr>
+        <w:t>etc</w:t>
+      </w:r>
+      <w:proofErr w:type="spellEnd"/>
+      <w:r>
+        <w:rPr>
+          <w:rFonts w:hint="eastAsia"/>
+        </w:rPr>
+        <w:t>/</w:t>
+      </w:r>
+      <w:proofErr w:type="spellStart"/>
+      <w:r>
+        <w:rPr>
+          <w:rFonts w:hint="eastAsia"/>
+        </w:rPr>
+        <w:t>udev</w:t>
+      </w:r>
+      <w:proofErr w:type="spellEnd"/>
+      <w:r>
+        <w:rPr>
+          <w:rFonts w:hint="eastAsia"/>
+        </w:rPr>
+        <w:t>/</w:t>
+      </w:r>
+      <w:proofErr w:type="spellStart"/>
+      <w:r>
+        <w:rPr>
+          <w:rFonts w:hint="eastAsia"/>
+        </w:rPr>
+        <w:t>rules.</w:t>
+      </w:r>
+      <w:proofErr w:type="gramStart"/>
+      <w:r>
+        <w:rPr>
+          <w:rFonts w:hint="eastAsia"/>
+        </w:rPr>
+        <w:t>d</w:t>
+      </w:r>
+      <w:proofErr w:type="spellEnd"/>
+      <w:proofErr w:type="gramEnd"/>
+      <w:r>
+        <w:rPr>
+          <w:rFonts w:hint="eastAsia"/>
+        </w:rPr>
+        <w:t>/</w:t>
+      </w:r>
+    </w:p>
+    <w:p/>
+    <w:p>
+      <w:pPr>
+        <w:rPr>
+          <w:rFonts w:hint="eastAsia"/>
+        </w:rPr>
+      </w:pPr>
+      <w:r>
+        <w:rPr>
+          <w:rFonts w:hint="eastAsia"/>
+        </w:rPr>
+        <w:t>这样就不用</w:t>
+      </w:r>
+      <w:r>
+        <w:rPr>
+          <w:rFonts w:hint="eastAsia"/>
+        </w:rPr>
+        <w:t xml:space="preserve"> </w:t>
+      </w:r>
+      <w:proofErr w:type="spellStart"/>
+      <w:r>
+        <w:rPr>
+          <w:rFonts w:hint="eastAsia"/>
+        </w:rPr>
+        <w:t>sudo</w:t>
+      </w:r>
+      <w:proofErr w:type="spellEnd"/>
+      <w:r>
+        <w:rPr>
+          <w:rFonts w:hint="eastAsia"/>
+        </w:rPr>
+        <w:t xml:space="preserve"> </w:t>
+      </w:r>
+      <w:r>
+        <w:rPr>
+          <w:rFonts w:hint="eastAsia"/>
+        </w:rPr>
+        <w:t>来访问相机了</w:t>
+      </w:r>
     </w:p>
     <w:sectPr>
       <w:pgSz w:w="11906" w:h="16838"/>

</xml_diff>

<commit_message>
fix getopt bug of KSJDemoCPP_Multiple
</commit_message>
<xml_diff>
--- a/凯视佳SDK使用说明.docx
+++ b/凯视佳SDK使用说明.docx
@@ -724,7 +724,32 @@
       <w:r>
         <w:t>是开发包的根目录</w:t>
       </w:r>
-    </w:p>
+      <w:r>
+        <w:rPr>
+          <w:rFonts w:hint="eastAsia"/>
+        </w:rPr>
+        <w:t xml:space="preserve">       </w:t>
+      </w:r>
+      <w:r>
+        <w:rPr>
+          <w:rFonts w:hint="eastAsia"/>
+          <w:color w:val="FF0000"/>
+        </w:rPr>
+        <w:t>注意</w:t>
+      </w:r>
+      <w:r>
+        <w:rPr>
+          <w:rFonts w:hint="eastAsia"/>
+        </w:rPr>
+        <w:t>必须保证根目录名字是</w:t>
+      </w:r>
+      <w:proofErr w:type="spellStart"/>
+      <w:r>
+        <w:t>github.KSJApiNew</w:t>
+      </w:r>
+      <w:proofErr w:type="spellEnd"/>
+    </w:p>
+    <w:p/>
     <w:p>
       <w:r>
         <w:rPr>
@@ -745,527 +770,496 @@
       </w:r>
       <w:r>
         <w:t>代替您的真实路径</w:t>
-      </w:r>
-    </w:p>
-    <w:p>
-      <w:proofErr w:type="gramStart"/>
-      <w:r>
-        <w:t xml:space="preserve">cd  </w:t>
-      </w:r>
-      <w:r>
-        <w:rPr>
-          <w:rFonts w:hint="eastAsia"/>
-        </w:rPr>
-        <w:t>/</w:t>
-      </w:r>
-      <w:proofErr w:type="spellStart"/>
-      <w:proofErr w:type="gramEnd"/>
-      <w:r>
-        <w:rPr>
-          <w:rFonts w:hint="eastAsia"/>
-        </w:rPr>
-        <w:t>yourpath</w:t>
-      </w:r>
-      <w:proofErr w:type="spellEnd"/>
-      <w:r>
-        <w:t>/</w:t>
-      </w:r>
-      <w:proofErr w:type="spellStart"/>
-      <w:r>
-        <w:t>KSJDemoPython_Base</w:t>
-      </w:r>
-      <w:proofErr w:type="spellEnd"/>
-    </w:p>
-    <w:p>
-      <w:proofErr w:type="spellStart"/>
-      <w:proofErr w:type="gramStart"/>
-      <w:r>
-        <w:t>sudo</w:t>
-      </w:r>
-      <w:proofErr w:type="spellEnd"/>
-      <w:proofErr w:type="gramEnd"/>
-      <w:r>
-        <w:t xml:space="preserve"> apt-get install python-</w:t>
-      </w:r>
-      <w:proofErr w:type="spellStart"/>
-      <w:r>
-        <w:t>numpy</w:t>
-      </w:r>
-      <w:proofErr w:type="spellEnd"/>
-    </w:p>
-    <w:p>
-      <w:proofErr w:type="spellStart"/>
-      <w:proofErr w:type="gramStart"/>
-      <w:r>
-        <w:t>sudo</w:t>
-      </w:r>
-      <w:proofErr w:type="spellEnd"/>
-      <w:r>
-        <w:t xml:space="preserve">  apt</w:t>
-      </w:r>
-      <w:proofErr w:type="gramEnd"/>
-      <w:r>
-        <w:t>-get install python-</w:t>
-      </w:r>
-      <w:proofErr w:type="spellStart"/>
-      <w:r>
-        <w:t>opencv</w:t>
-      </w:r>
-      <w:proofErr w:type="spellEnd"/>
-    </w:p>
-    <w:p>
-      <w:r>
-        <w:t>安装以上两个包</w:t>
-      </w:r>
-      <w:r>
-        <w:rPr>
-          <w:rFonts w:hint="eastAsia"/>
-        </w:rPr>
-        <w:t>之后</w:t>
-      </w:r>
-    </w:p>
-    <w:p>
-      <w:proofErr w:type="gramStart"/>
-      <w:r>
-        <w:t>cd</w:t>
-      </w:r>
-      <w:proofErr w:type="gramEnd"/>
-      <w:r>
-        <w:t xml:space="preserve"> </w:t>
-      </w:r>
-      <w:r>
-        <w:rPr>
-          <w:rFonts w:hint="eastAsia"/>
-        </w:rPr>
-        <w:t>/</w:t>
-      </w:r>
-      <w:proofErr w:type="spellStart"/>
-      <w:r>
-        <w:rPr>
-          <w:rFonts w:hint="eastAsia"/>
-        </w:rPr>
-        <w:t>yourpath</w:t>
-      </w:r>
-      <w:proofErr w:type="spellEnd"/>
-      <w:r>
-        <w:t>/</w:t>
-      </w:r>
-      <w:proofErr w:type="spellStart"/>
-      <w:r>
-        <w:t>github.KSJApiNew</w:t>
-      </w:r>
-      <w:proofErr w:type="spellEnd"/>
-      <w:r>
-        <w:t>/</w:t>
-      </w:r>
-      <w:proofErr w:type="spellStart"/>
-      <w:r>
-        <w:t>KSJDemoPython_Base</w:t>
-      </w:r>
-      <w:proofErr w:type="spellEnd"/>
-    </w:p>
-    <w:p>
-      <w:r>
-        <w:t>确定相机已经正确连接</w:t>
-      </w:r>
-    </w:p>
-    <w:p>
-      <w:proofErr w:type="spellStart"/>
-      <w:proofErr w:type="gramStart"/>
-      <w:r>
-        <w:t>sudo</w:t>
-      </w:r>
-      <w:proofErr w:type="spellEnd"/>
-      <w:proofErr w:type="gramEnd"/>
-      <w:r>
-        <w:t xml:space="preserve"> LD_LIBRARY_PATH=../</w:t>
-      </w:r>
-      <w:proofErr w:type="spellStart"/>
-      <w:r>
-        <w:t>KSJApi.bin</w:t>
-      </w:r>
-      <w:proofErr w:type="spellEnd"/>
-      <w:r>
-        <w:t>/</w:t>
-      </w:r>
-      <w:proofErr w:type="spellStart"/>
-      <w:r>
-        <w:t>linux</w:t>
-      </w:r>
-      <w:proofErr w:type="spellEnd"/>
-      <w:r>
-        <w:t>/ python camtest.py</w:t>
-      </w:r>
-    </w:p>
-    <w:p>
-      <w:r>
-        <w:rPr>
-          <w:rFonts w:hint="eastAsia"/>
-        </w:rPr>
-        <w:t>屏幕上会出现相机的图像。</w:t>
-      </w:r>
-    </w:p>
-    <w:p>
-      <w:r>
-        <w:t>你可以修改</w:t>
-      </w:r>
-      <w:r>
-        <w:t xml:space="preserve">camtest.py </w:t>
-      </w:r>
-      <w:r>
-        <w:t>快速测试你的参数设置</w:t>
-      </w:r>
-      <w:r>
-        <w:rPr>
-          <w:rFonts w:hint="eastAsia"/>
-        </w:rPr>
-        <w:t>。</w:t>
-      </w:r>
-    </w:p>
-    <w:p/>
-    <w:p>
-      <w:r>
-        <w:t>C++</w:t>
-      </w:r>
-    </w:p>
-    <w:p>
-      <w:proofErr w:type="spellStart"/>
-      <w:proofErr w:type="gramStart"/>
-      <w:r>
-        <w:t>sudo</w:t>
-      </w:r>
-      <w:proofErr w:type="spellEnd"/>
-      <w:proofErr w:type="gramEnd"/>
-      <w:r>
-        <w:t xml:space="preserve"> apt-get install </w:t>
-      </w:r>
-      <w:proofErr w:type="spellStart"/>
-      <w:r>
-        <w:t>libopencv</w:t>
-      </w:r>
-      <w:proofErr w:type="spellEnd"/>
-      <w:r>
-        <w:t xml:space="preserve">-dev </w:t>
-      </w:r>
-    </w:p>
-    <w:p>
-      <w:proofErr w:type="spellStart"/>
-      <w:proofErr w:type="gramStart"/>
-      <w:r>
-        <w:t>sudo</w:t>
-      </w:r>
-      <w:proofErr w:type="spellEnd"/>
-      <w:proofErr w:type="gramEnd"/>
-      <w:r>
-        <w:t xml:space="preserve"> apt-get install </w:t>
-      </w:r>
-      <w:proofErr w:type="spellStart"/>
-      <w:r>
-        <w:t>ffmpeg</w:t>
-      </w:r>
-      <w:proofErr w:type="spellEnd"/>
-    </w:p>
-    <w:p/>
-    <w:p>
-      <w:proofErr w:type="spellStart"/>
-      <w:r>
-        <w:t>SJDemoCPP_Multiple</w:t>
-      </w:r>
-      <w:proofErr w:type="spellEnd"/>
-    </w:p>
-    <w:p>
-      <w:proofErr w:type="spellStart"/>
-      <w:proofErr w:type="gramStart"/>
-      <w:r>
-        <w:t>sudo</w:t>
-      </w:r>
-      <w:proofErr w:type="spellEnd"/>
-      <w:proofErr w:type="gramEnd"/>
-      <w:r>
-        <w:t xml:space="preserve"> LD_LIBRARY_PATH=../</w:t>
-      </w:r>
-      <w:proofErr w:type="spellStart"/>
-      <w:proofErr w:type="gramStart"/>
-      <w:r>
-        <w:t>KSJApi.bin</w:t>
-      </w:r>
-      <w:proofErr w:type="spellEnd"/>
-      <w:r>
-        <w:t>/</w:t>
-      </w:r>
-      <w:proofErr w:type="spellStart"/>
-      <w:r>
-        <w:t>linux</w:t>
-      </w:r>
-      <w:proofErr w:type="spellEnd"/>
-      <w:r>
-        <w:t>/ ./</w:t>
-      </w:r>
-      <w:proofErr w:type="spellStart"/>
-      <w:proofErr w:type="gramEnd"/>
-      <w:r>
-        <w:t>catchbesttest</w:t>
-      </w:r>
-      <w:proofErr w:type="spellEnd"/>
-    </w:p>
-    <w:p>
-      <w:r>
-        <w:t>make</w:t>
-      </w:r>
-    </w:p>
-    <w:p/>
-    <w:p>
-      <w:r>
-        <w:rPr>
-          <w:rFonts w:hint="eastAsia"/>
-        </w:rPr>
-        <w:t>免</w:t>
-      </w:r>
-      <w:proofErr w:type="spellStart"/>
-      <w:r>
-        <w:rPr>
-          <w:rFonts w:hint="eastAsia"/>
-        </w:rPr>
-        <w:t>sudo</w:t>
-      </w:r>
-      <w:proofErr w:type="spellEnd"/>
-      <w:r>
-        <w:rPr>
-          <w:rFonts w:hint="eastAsia"/>
-        </w:rPr>
-        <w:t>运行</w:t>
-      </w:r>
-    </w:p>
-    <w:p>
-      <w:r>
-        <w:rPr>
-          <w:rFonts w:hint="eastAsia"/>
-        </w:rPr>
-        <w:t>方法</w:t>
-      </w:r>
-      <w:r>
-        <w:rPr>
-          <w:rFonts w:hint="eastAsia"/>
-        </w:rPr>
-        <w:t>1.</w:t>
-      </w:r>
-    </w:p>
-    <w:p>
-      <w:pPr>
-        <w:rPr>
-          <w:rFonts w:hint="eastAsia"/>
-        </w:rPr>
-      </w:pPr>
-      <w:r>
-        <w:rPr>
-          <w:rFonts w:hint="eastAsia"/>
-        </w:rPr>
-        <w:t xml:space="preserve"> </w:t>
-      </w:r>
-      <w:proofErr w:type="spellStart"/>
-      <w:proofErr w:type="gramStart"/>
-      <w:r>
-        <w:t>chmod</w:t>
-      </w:r>
-      <w:proofErr w:type="spellEnd"/>
-      <w:proofErr w:type="gramEnd"/>
-      <w:r>
-        <w:t xml:space="preserve">   -R</w:t>
-      </w:r>
-      <w:r>
-        <w:rPr>
-          <w:rFonts w:hint="eastAsia"/>
-        </w:rPr>
-        <w:t xml:space="preserve"> </w:t>
-      </w:r>
-      <w:r>
-        <w:t>777 /dev/bus/</w:t>
-      </w:r>
-      <w:proofErr w:type="spellStart"/>
-      <w:r>
-        <w:t>usb</w:t>
-      </w:r>
-      <w:proofErr w:type="spellEnd"/>
-      <w:r>
-        <w:t xml:space="preserve"> </w:t>
-      </w:r>
-    </w:p>
-    <w:p>
-      <w:r>
-        <w:t>方法</w:t>
-      </w:r>
-      <w:r>
-        <w:rPr>
-          <w:rFonts w:hint="eastAsia"/>
-        </w:rPr>
-        <w:t>2</w:t>
-      </w:r>
-    </w:p>
-    <w:p>
-      <w:r>
-        <w:t>添加</w:t>
-      </w:r>
-      <w:proofErr w:type="spellStart"/>
-      <w:r>
-        <w:t>udev</w:t>
-      </w:r>
-      <w:proofErr w:type="spellEnd"/>
-      <w:r>
-        <w:t xml:space="preserve"> rules </w:t>
-      </w:r>
-      <w:r>
-        <w:t>文件</w:t>
-      </w:r>
-      <w:r>
-        <w:rPr>
-          <w:rFonts w:hint="eastAsia"/>
-        </w:rPr>
-        <w:t xml:space="preserve"> </w:t>
-      </w:r>
-      <w:r>
-        <w:rPr>
-          <w:rFonts w:hint="eastAsia"/>
-        </w:rPr>
-        <w:t>文件名</w:t>
-      </w:r>
-    </w:p>
-    <w:p>
-      <w:pPr>
-        <w:rPr>
-          <w:rFonts w:hint="eastAsia"/>
-        </w:rPr>
-      </w:pPr>
-      <w:r>
-        <w:lastRenderedPageBreak/>
-        <w:t>1-ksjusb.rules</w:t>
-      </w:r>
-    </w:p>
-    <w:p>
-      <w:r>
-        <w:t>内容</w:t>
-      </w:r>
-    </w:p>
-    <w:p>
-      <w:r>
-        <w:t>SUBSYSTEM=="usb"</w:t>
-      </w:r>
-      <w:proofErr w:type="gramStart"/>
-      <w:r>
-        <w:t>,ATTRS</w:t>
-      </w:r>
-      <w:proofErr w:type="gramEnd"/>
-      <w:r>
-        <w:t>{idVendor}=="0816",ATTRS{idProduct}=="1a15",GROUP="user",MODE="0777"</w:t>
-      </w:r>
-    </w:p>
-    <w:p>
-      <w:pPr>
-        <w:rPr>
-          <w:rFonts w:hint="eastAsia"/>
-        </w:rPr>
-      </w:pPr>
-      <w:r>
-        <w:t>SUBSYSTEM=="usb"</w:t>
-      </w:r>
-      <w:proofErr w:type="gramStart"/>
-      <w:r>
-        <w:t>,ATTRS</w:t>
-      </w:r>
-      <w:proofErr w:type="gramEnd"/>
-      <w:r>
-        <w:t>{idVendor}=="0816",ATTRS{idProduct}=="1911",GROUP="user",MODE="0777"</w:t>
-      </w:r>
-    </w:p>
-    <w:p/>
-    <w:p>
-      <w:pPr>
-        <w:rPr>
-          <w:rFonts w:hint="eastAsia"/>
-        </w:rPr>
-      </w:pPr>
-      <w:r>
-        <w:rPr>
-          <w:rFonts w:hint="eastAsia"/>
-        </w:rPr>
-        <w:t>根据你的相机</w:t>
-      </w:r>
-      <w:r>
-        <w:rPr>
-          <w:rFonts w:hint="eastAsia"/>
-        </w:rPr>
-        <w:t>PID VID</w:t>
-      </w:r>
-      <w:r>
-        <w:rPr>
-          <w:rFonts w:hint="eastAsia"/>
-        </w:rPr>
-        <w:t>修改</w:t>
-      </w:r>
-      <w:r>
-        <w:rPr>
-          <w:rFonts w:hint="eastAsia"/>
-        </w:rPr>
-        <w:t>rules</w:t>
-      </w:r>
-      <w:r>
-        <w:rPr>
-          <w:rFonts w:hint="eastAsia"/>
-        </w:rPr>
-        <w:t>文件</w:t>
-      </w:r>
-      <w:r>
-        <w:rPr>
-          <w:rFonts w:hint="eastAsia"/>
-        </w:rPr>
-        <w:t xml:space="preserve"> </w:t>
-      </w:r>
-      <w:r>
-        <w:rPr>
-          <w:rFonts w:hint="eastAsia"/>
-        </w:rPr>
-        <w:t>并把文件添加到你的</w:t>
-      </w:r>
-      <w:proofErr w:type="spellStart"/>
-      <w:r>
-        <w:rPr>
-          <w:rFonts w:hint="eastAsia"/>
-        </w:rPr>
-        <w:t>uevent</w:t>
-      </w:r>
-      <w:proofErr w:type="spellEnd"/>
-      <w:r>
-        <w:rPr>
-          <w:rFonts w:hint="eastAsia"/>
-        </w:rPr>
-        <w:t>配置文件夹</w:t>
-      </w:r>
-      <w:r>
-        <w:rPr>
-          <w:rFonts w:hint="eastAsia"/>
-        </w:rPr>
-        <w:t xml:space="preserve"> </w:t>
-      </w:r>
-    </w:p>
-    <w:p>
-      <w:pPr>
-        <w:rPr>
-          <w:rFonts w:hint="eastAsia"/>
-        </w:rPr>
-      </w:pPr>
-      <w:proofErr w:type="spellStart"/>
-      <w:r>
-        <w:rPr>
-          <w:rFonts w:hint="eastAsia"/>
-        </w:rPr>
-        <w:t>ubun</w:t>
       </w:r>
       <w:bookmarkStart w:id="0" w:name="_GoBack"/>
       <w:bookmarkEnd w:id="0"/>
-      <w:r>
-        <w:rPr>
-          <w:rFonts w:hint="eastAsia"/>
-        </w:rPr>
-        <w:t>tu</w:t>
+    </w:p>
+    <w:p>
+      <w:proofErr w:type="gramStart"/>
+      <w:r>
+        <w:t xml:space="preserve">cd  </w:t>
+      </w:r>
+      <w:r>
+        <w:rPr>
+          <w:rFonts w:hint="eastAsia"/>
+        </w:rPr>
+        <w:t>/</w:t>
+      </w:r>
+      <w:proofErr w:type="spellStart"/>
+      <w:proofErr w:type="gramEnd"/>
+      <w:r>
+        <w:rPr>
+          <w:rFonts w:hint="eastAsia"/>
+        </w:rPr>
+        <w:t>yourpath</w:t>
+      </w:r>
+      <w:proofErr w:type="spellEnd"/>
+      <w:r>
+        <w:t>/</w:t>
+      </w:r>
+      <w:proofErr w:type="spellStart"/>
+      <w:r>
+        <w:t>KSJDemoPython_Base</w:t>
+      </w:r>
+      <w:proofErr w:type="spellEnd"/>
+    </w:p>
+    <w:p>
+      <w:proofErr w:type="spellStart"/>
+      <w:proofErr w:type="gramStart"/>
+      <w:r>
+        <w:t>sudo</w:t>
+      </w:r>
+      <w:proofErr w:type="spellEnd"/>
+      <w:proofErr w:type="gramEnd"/>
+      <w:r>
+        <w:t xml:space="preserve"> apt-get install python-</w:t>
+      </w:r>
+      <w:proofErr w:type="spellStart"/>
+      <w:r>
+        <w:t>numpy</w:t>
+      </w:r>
+      <w:proofErr w:type="spellEnd"/>
+    </w:p>
+    <w:p>
+      <w:proofErr w:type="spellStart"/>
+      <w:proofErr w:type="gramStart"/>
+      <w:r>
+        <w:t>sudo</w:t>
+      </w:r>
+      <w:proofErr w:type="spellEnd"/>
+      <w:r>
+        <w:t xml:space="preserve">  apt</w:t>
+      </w:r>
+      <w:proofErr w:type="gramEnd"/>
+      <w:r>
+        <w:t>-get install python-</w:t>
+      </w:r>
+      <w:proofErr w:type="spellStart"/>
+      <w:r>
+        <w:t>opencv</w:t>
+      </w:r>
+      <w:proofErr w:type="spellEnd"/>
+    </w:p>
+    <w:p>
+      <w:r>
+        <w:t>安装以上两个包</w:t>
+      </w:r>
+      <w:r>
+        <w:rPr>
+          <w:rFonts w:hint="eastAsia"/>
+        </w:rPr>
+        <w:t>之后</w:t>
+      </w:r>
+    </w:p>
+    <w:p>
+      <w:proofErr w:type="gramStart"/>
+      <w:r>
+        <w:t>cd</w:t>
+      </w:r>
+      <w:proofErr w:type="gramEnd"/>
+      <w:r>
+        <w:t xml:space="preserve"> </w:t>
+      </w:r>
+      <w:r>
+        <w:rPr>
+          <w:rFonts w:hint="eastAsia"/>
+        </w:rPr>
+        <w:t>/</w:t>
+      </w:r>
+      <w:proofErr w:type="spellStart"/>
+      <w:r>
+        <w:rPr>
+          <w:rFonts w:hint="eastAsia"/>
+        </w:rPr>
+        <w:t>yourpath</w:t>
+      </w:r>
+      <w:proofErr w:type="spellEnd"/>
+      <w:r>
+        <w:t>/</w:t>
+      </w:r>
+      <w:proofErr w:type="spellStart"/>
+      <w:r>
+        <w:t>github.KSJApiNew</w:t>
+      </w:r>
+      <w:proofErr w:type="spellEnd"/>
+      <w:r>
+        <w:t>/</w:t>
+      </w:r>
+      <w:proofErr w:type="spellStart"/>
+      <w:r>
+        <w:t>KSJDemoPython_Base</w:t>
+      </w:r>
+      <w:proofErr w:type="spellEnd"/>
+    </w:p>
+    <w:p>
+      <w:r>
+        <w:t>确定相机已经正确连接</w:t>
+      </w:r>
+    </w:p>
+    <w:p>
+      <w:proofErr w:type="spellStart"/>
+      <w:proofErr w:type="gramStart"/>
+      <w:r>
+        <w:t>sudo</w:t>
+      </w:r>
+      <w:proofErr w:type="spellEnd"/>
+      <w:proofErr w:type="gramEnd"/>
+      <w:r>
+        <w:t xml:space="preserve"> LD_LIBRARY_PATH=../</w:t>
+      </w:r>
+      <w:proofErr w:type="spellStart"/>
+      <w:r>
+        <w:t>KSJApi.bin</w:t>
+      </w:r>
+      <w:proofErr w:type="spellEnd"/>
+      <w:r>
+        <w:t>/</w:t>
+      </w:r>
+      <w:proofErr w:type="spellStart"/>
+      <w:r>
+        <w:t>linux</w:t>
+      </w:r>
+      <w:proofErr w:type="spellEnd"/>
+      <w:r>
+        <w:t>/ python camtest.py</w:t>
+      </w:r>
+    </w:p>
+    <w:p>
+      <w:r>
+        <w:rPr>
+          <w:rFonts w:hint="eastAsia"/>
+        </w:rPr>
+        <w:t>屏幕上会出现相机的图像。</w:t>
+      </w:r>
+    </w:p>
+    <w:p>
+      <w:r>
+        <w:t>你可以修改</w:t>
+      </w:r>
+      <w:r>
+        <w:t xml:space="preserve">camtest.py </w:t>
+      </w:r>
+      <w:r>
+        <w:t>快速测试你的参数设置</w:t>
+      </w:r>
+      <w:r>
+        <w:rPr>
+          <w:rFonts w:hint="eastAsia"/>
+        </w:rPr>
+        <w:t>。</w:t>
+      </w:r>
+    </w:p>
+    <w:p/>
+    <w:p>
+      <w:r>
+        <w:t>C++</w:t>
+      </w:r>
+    </w:p>
+    <w:p>
+      <w:proofErr w:type="spellStart"/>
+      <w:proofErr w:type="gramStart"/>
+      <w:r>
+        <w:t>sudo</w:t>
+      </w:r>
+      <w:proofErr w:type="spellEnd"/>
+      <w:proofErr w:type="gramEnd"/>
+      <w:r>
+        <w:t xml:space="preserve"> apt-get install </w:t>
+      </w:r>
+      <w:proofErr w:type="spellStart"/>
+      <w:r>
+        <w:t>libopencv</w:t>
+      </w:r>
+      <w:proofErr w:type="spellEnd"/>
+      <w:r>
+        <w:t xml:space="preserve">-dev </w:t>
+      </w:r>
+    </w:p>
+    <w:p>
+      <w:proofErr w:type="spellStart"/>
+      <w:proofErr w:type="gramStart"/>
+      <w:r>
+        <w:t>sudo</w:t>
+      </w:r>
+      <w:proofErr w:type="spellEnd"/>
+      <w:proofErr w:type="gramEnd"/>
+      <w:r>
+        <w:t xml:space="preserve"> apt-get install </w:t>
+      </w:r>
+      <w:proofErr w:type="spellStart"/>
+      <w:r>
+        <w:t>ffmpeg</w:t>
+      </w:r>
+      <w:proofErr w:type="spellEnd"/>
+    </w:p>
+    <w:p/>
+    <w:p>
+      <w:proofErr w:type="spellStart"/>
+      <w:r>
+        <w:t>SJDemoCPP_Multiple</w:t>
+      </w:r>
+      <w:proofErr w:type="spellEnd"/>
+    </w:p>
+    <w:p>
+      <w:proofErr w:type="spellStart"/>
+      <w:proofErr w:type="gramStart"/>
+      <w:r>
+        <w:t>sudo</w:t>
+      </w:r>
+      <w:proofErr w:type="spellEnd"/>
+      <w:proofErr w:type="gramEnd"/>
+      <w:r>
+        <w:t xml:space="preserve"> LD_LIBRARY_PATH=../</w:t>
+      </w:r>
+      <w:proofErr w:type="spellStart"/>
+      <w:proofErr w:type="gramStart"/>
+      <w:r>
+        <w:t>KSJApi.bin</w:t>
+      </w:r>
+      <w:proofErr w:type="spellEnd"/>
+      <w:r>
+        <w:t>/</w:t>
+      </w:r>
+      <w:proofErr w:type="spellStart"/>
+      <w:r>
+        <w:t>linux</w:t>
+      </w:r>
+      <w:proofErr w:type="spellEnd"/>
+      <w:r>
+        <w:t>/ ./</w:t>
+      </w:r>
+      <w:proofErr w:type="spellStart"/>
+      <w:proofErr w:type="gramEnd"/>
+      <w:r>
+        <w:t>catchbesttest</w:t>
+      </w:r>
+      <w:proofErr w:type="spellEnd"/>
+    </w:p>
+    <w:p>
+      <w:r>
+        <w:t>make</w:t>
+      </w:r>
+    </w:p>
+    <w:p/>
+    <w:p>
+      <w:r>
+        <w:rPr>
+          <w:rFonts w:hint="eastAsia"/>
+        </w:rPr>
+        <w:t>免</w:t>
+      </w:r>
+      <w:proofErr w:type="spellStart"/>
+      <w:r>
+        <w:rPr>
+          <w:rFonts w:hint="eastAsia"/>
+        </w:rPr>
+        <w:t>sudo</w:t>
+      </w:r>
+      <w:proofErr w:type="spellEnd"/>
+      <w:r>
+        <w:rPr>
+          <w:rFonts w:hint="eastAsia"/>
+        </w:rPr>
+        <w:t>运行</w:t>
+      </w:r>
+    </w:p>
+    <w:p>
+      <w:r>
+        <w:rPr>
+          <w:rFonts w:hint="eastAsia"/>
+        </w:rPr>
+        <w:t>方法</w:t>
+      </w:r>
+      <w:r>
+        <w:rPr>
+          <w:rFonts w:hint="eastAsia"/>
+        </w:rPr>
+        <w:t>1.</w:t>
+      </w:r>
+    </w:p>
+    <w:p>
+      <w:r>
+        <w:rPr>
+          <w:rFonts w:hint="eastAsia"/>
+        </w:rPr>
+        <w:t xml:space="preserve"> </w:t>
+      </w:r>
+      <w:proofErr w:type="spellStart"/>
+      <w:proofErr w:type="gramStart"/>
+      <w:r>
+        <w:t>chmod</w:t>
+      </w:r>
+      <w:proofErr w:type="spellEnd"/>
+      <w:proofErr w:type="gramEnd"/>
+      <w:r>
+        <w:t xml:space="preserve">   -R</w:t>
+      </w:r>
+      <w:r>
+        <w:rPr>
+          <w:rFonts w:hint="eastAsia"/>
+        </w:rPr>
+        <w:t xml:space="preserve"> </w:t>
+      </w:r>
+      <w:r>
+        <w:t>777 /dev/bus/</w:t>
+      </w:r>
+      <w:proofErr w:type="spellStart"/>
+      <w:r>
+        <w:t>usb</w:t>
+      </w:r>
+      <w:proofErr w:type="spellEnd"/>
+      <w:r>
+        <w:t xml:space="preserve"> </w:t>
+      </w:r>
+    </w:p>
+    <w:p>
+      <w:r>
+        <w:lastRenderedPageBreak/>
+        <w:t>方法</w:t>
+      </w:r>
+      <w:r>
+        <w:rPr>
+          <w:rFonts w:hint="eastAsia"/>
+        </w:rPr>
+        <w:t>2</w:t>
+      </w:r>
+    </w:p>
+    <w:p>
+      <w:r>
+        <w:t>添加</w:t>
+      </w:r>
+      <w:proofErr w:type="spellStart"/>
+      <w:r>
+        <w:t>udev</w:t>
+      </w:r>
+      <w:proofErr w:type="spellEnd"/>
+      <w:r>
+        <w:t xml:space="preserve"> rules </w:t>
+      </w:r>
+      <w:r>
+        <w:t>文件</w:t>
+      </w:r>
+      <w:r>
+        <w:rPr>
+          <w:rFonts w:hint="eastAsia"/>
+        </w:rPr>
+        <w:t xml:space="preserve"> </w:t>
+      </w:r>
+      <w:r>
+        <w:rPr>
+          <w:rFonts w:hint="eastAsia"/>
+        </w:rPr>
+        <w:t>文件名</w:t>
+      </w:r>
+    </w:p>
+    <w:p>
+      <w:r>
+        <w:t>1-ksjusb.rules</w:t>
+      </w:r>
+    </w:p>
+    <w:p>
+      <w:r>
+        <w:t>内容</w:t>
+      </w:r>
+    </w:p>
+    <w:p>
+      <w:r>
+        <w:t>SUBSYSTEM=="usb"</w:t>
+      </w:r>
+      <w:proofErr w:type="gramStart"/>
+      <w:r>
+        <w:t>,ATTRS</w:t>
+      </w:r>
+      <w:proofErr w:type="gramEnd"/>
+      <w:r>
+        <w:t>{idVendor}=="0816",ATTRS{idProduct}=="1a15",GROUP="user",MODE="0777"</w:t>
+      </w:r>
+    </w:p>
+    <w:p>
+      <w:r>
+        <w:t>SUBSYSTEM=="usb"</w:t>
+      </w:r>
+      <w:proofErr w:type="gramStart"/>
+      <w:r>
+        <w:t>,ATTRS</w:t>
+      </w:r>
+      <w:proofErr w:type="gramEnd"/>
+      <w:r>
+        <w:t>{idVendor}=="0816",ATTRS{idProduct}=="1911",GROUP="user",MODE="0777"</w:t>
+      </w:r>
+    </w:p>
+    <w:p/>
+    <w:p>
+      <w:r>
+        <w:rPr>
+          <w:rFonts w:hint="eastAsia"/>
+        </w:rPr>
+        <w:t>根据你的相机</w:t>
+      </w:r>
+      <w:r>
+        <w:rPr>
+          <w:rFonts w:hint="eastAsia"/>
+        </w:rPr>
+        <w:t>PID VID</w:t>
+      </w:r>
+      <w:r>
+        <w:rPr>
+          <w:rFonts w:hint="eastAsia"/>
+        </w:rPr>
+        <w:t>修改</w:t>
+      </w:r>
+      <w:r>
+        <w:rPr>
+          <w:rFonts w:hint="eastAsia"/>
+        </w:rPr>
+        <w:t>rules</w:t>
+      </w:r>
+      <w:r>
+        <w:rPr>
+          <w:rFonts w:hint="eastAsia"/>
+        </w:rPr>
+        <w:t>文件</w:t>
+      </w:r>
+      <w:r>
+        <w:rPr>
+          <w:rFonts w:hint="eastAsia"/>
+        </w:rPr>
+        <w:t xml:space="preserve"> </w:t>
+      </w:r>
+      <w:r>
+        <w:rPr>
+          <w:rFonts w:hint="eastAsia"/>
+        </w:rPr>
+        <w:t>并把文件添加到你的</w:t>
+      </w:r>
+      <w:proofErr w:type="spellStart"/>
+      <w:r>
+        <w:rPr>
+          <w:rFonts w:hint="eastAsia"/>
+        </w:rPr>
+        <w:t>uevent</w:t>
+      </w:r>
+      <w:proofErr w:type="spellEnd"/>
+      <w:r>
+        <w:rPr>
+          <w:rFonts w:hint="eastAsia"/>
+        </w:rPr>
+        <w:t>配置文件夹</w:t>
+      </w:r>
+      <w:r>
+        <w:rPr>
+          <w:rFonts w:hint="eastAsia"/>
+        </w:rPr>
+        <w:t xml:space="preserve"> </w:t>
+      </w:r>
+    </w:p>
+    <w:p>
+      <w:proofErr w:type="spellStart"/>
+      <w:r>
+        <w:rPr>
+          <w:rFonts w:hint="eastAsia"/>
+        </w:rPr>
+        <w:t>ubuntu</w:t>
       </w:r>
       <w:proofErr w:type="spellEnd"/>
       <w:r>
@@ -1339,11 +1333,6 @@
     </w:p>
     <w:p/>
     <w:p>
-      <w:pPr>
-        <w:rPr>
-          <w:rFonts w:hint="eastAsia"/>
-        </w:rPr>
-      </w:pPr>
       <w:r>
         <w:rPr>
           <w:rFonts w:hint="eastAsia"/>

</xml_diff>

<commit_message>
update libs and doc
</commit_message>
<xml_diff>
--- a/凯视佳SDK使用说明.docx
+++ b/凯视佳SDK使用说明.docx
@@ -49,6 +49,161 @@
       </w:r>
     </w:p>
     <w:p>
+      <w:r>
+        <w:t>目前支持如下</w:t>
+      </w:r>
+      <w:r>
+        <w:rPr>
+          <w:rFonts w:hint="eastAsia"/>
+        </w:rPr>
+        <w:t>：</w:t>
+      </w:r>
+    </w:p>
+    <w:p>
+      <w:pPr>
+        <w:rPr>
+          <w:rFonts w:hint="eastAsia"/>
+        </w:rPr>
+      </w:pPr>
+    </w:p>
+    <w:p>
+      <w:r>
+        <w:t>KSJ_UC320C_MRNN</w:t>
+      </w:r>
+    </w:p>
+    <w:p>
+      <w:r>
+        <w:t>KSJ_MUC36C_MGYYO</w:t>
+      </w:r>
+    </w:p>
+    <w:p>
+      <w:r>
+        <w:t>KSJ_MU3C500C_MRYYO</w:t>
+      </w:r>
+    </w:p>
+    <w:p>
+      <w:r>
+        <w:t>KSJ_MU3C500M_MRYYO</w:t>
+      </w:r>
+    </w:p>
+    <w:p>
+      <w:r>
+        <w:t>KSJ_MU3E130C_EGYYO</w:t>
+      </w:r>
+    </w:p>
+    <w:p>
+      <w:r>
+        <w:t>KSJ_MU3E130M_EGYYO</w:t>
+      </w:r>
+    </w:p>
+    <w:p>
+      <w:r>
+        <w:t>KSJ_MUC36C_MGYFO</w:t>
+      </w:r>
+    </w:p>
+    <w:p>
+      <w:r>
+        <w:t>KSJ_MUC36M_MGYFO</w:t>
+      </w:r>
+    </w:p>
+    <w:p>
+      <w:r>
+        <w:t>KSJ_MU3C120C_MGYYO</w:t>
+      </w:r>
+    </w:p>
+    <w:p>
+      <w:r>
+        <w:t>KSJ_MUC130C_MRYNO</w:t>
+      </w:r>
+    </w:p>
+    <w:p>
+      <w:r>
+        <w:t>KSJ_MUC120C_MGYYO</w:t>
+      </w:r>
+    </w:p>
+    <w:p>
+      <w:r>
+        <w:t>KSJ_MU3S230C_SGYYO</w:t>
+      </w:r>
+    </w:p>
+    <w:p>
+      <w:r>
+        <w:t>KSJ_MU3S230M_SGYYO</w:t>
+      </w:r>
+    </w:p>
+    <w:p>
+      <w:r>
+        <w:t>KSJ_MU3S640C_SRYYO</w:t>
+      </w:r>
+    </w:p>
+    <w:p>
+      <w:r>
+        <w:t>KSJ_MU3S640M_SRYYO</w:t>
+      </w:r>
+    </w:p>
+    <w:p>
+      <w:r>
+        <w:t>KSJ_MU3S231C_SGYYO</w:t>
+      </w:r>
+    </w:p>
+    <w:p>
+      <w:r>
+        <w:t>KSJ_MU3S231M_SGYYO</w:t>
+      </w:r>
+    </w:p>
+    <w:p>
+      <w:r>
+        <w:t>KSJ_MU3S500M_SGYYO</w:t>
+      </w:r>
+    </w:p>
+    <w:p>
+      <w:r>
+        <w:t>KSJ_MU3HS500C_SGYYO</w:t>
+      </w:r>
+    </w:p>
+    <w:p>
+      <w:r>
+        <w:t>KSJ_MU3HS230C_SGYYO</w:t>
+      </w:r>
+    </w:p>
+    <w:p>
+      <w:r>
+        <w:t>KSJ_MU3HS230M_SGYYO</w:t>
+      </w:r>
+    </w:p>
+    <w:p>
+      <w:r>
+        <w:t>KSJ_MU3HI401C_IGYYO</w:t>
+      </w:r>
+    </w:p>
+    <w:p>
+      <w:r>
+        <w:t>KSJ_MU3S40M_SGYYO</w:t>
+      </w:r>
+    </w:p>
+    <w:p>
+      <w:r>
+        <w:t>KSJ_MU3S210C_SRYYO</w:t>
+      </w:r>
+    </w:p>
+    <w:p>
+      <w:r>
+        <w:t>KSJ_MU3I130M_IGYYO</w:t>
+      </w:r>
+    </w:p>
+    <w:p>
+      <w:r>
+        <w:t>KSJ_MU3S321M_SGYYO</w:t>
+      </w:r>
+    </w:p>
+    <w:p>
+      <w:pPr>
+        <w:rPr>
+          <w:rFonts w:hint="eastAsia"/>
+        </w:rPr>
+      </w:pPr>
+    </w:p>
+    <w:p>
       <w:pPr>
         <w:pStyle w:val="1"/>
       </w:pPr>
@@ -140,6 +295,7 @@
     </w:p>
     <w:p>
       <w:r>
+        <w:lastRenderedPageBreak/>
         <w:t>嵌入式测试平台为</w:t>
       </w:r>
       <w:r>
@@ -250,12 +406,15 @@
         <w:rPr>
           <w:rFonts w:hint="eastAsia"/>
         </w:rPr>
-        <w:t xml:space="preserve"> xxx</w:t>
-      </w:r>
-      <w:r>
         <w:t xml:space="preserve"> </w:t>
       </w:r>
       <w:r>
+        <w:rPr>
+          <w:rFonts w:hint="eastAsia"/>
+        </w:rPr>
+        <w:t>其他</w:t>
+      </w:r>
+      <w:r>
         <w:t>基于</w:t>
       </w:r>
       <w:r>
@@ -289,19 +448,19 @@
         <w:rPr>
           <w:rFonts w:hint="eastAsia"/>
         </w:rPr>
-        <w:t>位均可，</w:t>
-      </w:r>
-      <w:r>
-        <w:rPr>
-          <w:rFonts w:hint="eastAsia"/>
-        </w:rPr>
-        <w:t>64</w:t>
-      </w:r>
-      <w:r>
-        <w:rPr>
-          <w:rFonts w:hint="eastAsia"/>
-        </w:rPr>
-        <w:t>位上已经经过测试，推荐使用</w:t>
+        <w:t>位均可</w:t>
+      </w:r>
+      <w:r>
+        <w:rPr>
+          <w:rFonts w:hint="eastAsia"/>
+        </w:rPr>
+        <w:t>，</w:t>
+      </w:r>
+      <w:r>
+        <w:rPr>
+          <w:rFonts w:hint="eastAsia"/>
+        </w:rPr>
+        <w:t>推荐使用</w:t>
       </w:r>
       <w:r>
         <w:rPr>
@@ -424,7 +583,6 @@
           <w:b w:val="0"/>
           <w:bCs w:val="0"/>
         </w:rPr>
-        <w:lastRenderedPageBreak/>
         <w:t>非</w:t>
       </w:r>
       <w:r>
@@ -574,10 +732,26 @@
     </w:p>
     <w:p>
       <w:r>
+        <w:lastRenderedPageBreak/>
         <w:tab/>
       </w:r>
       <w:r>
         <w:t>git checkout dev_zhanwei</w:t>
+      </w:r>
+      <w:r>
+        <w:t xml:space="preserve">  //</w:t>
+      </w:r>
+      <w:r>
+        <w:t>切换分支到</w:t>
+      </w:r>
+      <w:r>
+        <w:rPr>
+          <w:rFonts w:hint="eastAsia"/>
+        </w:rPr>
+        <w:t xml:space="preserve"> dev</w:t>
+      </w:r>
+      <w:r>
+        <w:t>_zhanwei</w:t>
       </w:r>
     </w:p>
     <w:p>
@@ -613,311 +787,326 @@
     </w:p>
     <w:p/>
     <w:p/>
+    <w:p>
+      <w:pPr>
+        <w:pStyle w:val="3"/>
+      </w:pPr>
+      <w:r>
+        <w:rPr>
+          <w:rFonts w:hint="eastAsia"/>
+        </w:rPr>
+        <w:t>安装</w:t>
+      </w:r>
+    </w:p>
+    <w:p>
+      <w:r>
+        <w:t xml:space="preserve">Ubuntu </w:t>
+      </w:r>
+      <w:r>
+        <w:t>系统</w:t>
+      </w:r>
+    </w:p>
+    <w:p>
+      <w:r>
+        <w:t>解压缩压缩包</w:t>
+      </w:r>
+    </w:p>
+    <w:p>
+      <w:r>
+        <w:t>运行</w:t>
+      </w:r>
+      <w:r>
+        <w:t>install</w:t>
+      </w:r>
+      <w:r>
+        <w:rPr>
+          <w:rFonts w:hint="eastAsia"/>
+        </w:rPr>
+        <w:t>.sh</w:t>
+      </w:r>
+    </w:p>
+    <w:p>
+      <w:r>
+        <w:t>根据提示选择</w:t>
+      </w:r>
+    </w:p>
     <w:p/>
     <w:p>
       <w:r>
+        <w:rPr>
+          <w:rFonts w:hint="eastAsia"/>
+        </w:rPr>
+        <w:t>设置</w:t>
+      </w:r>
+      <w:r>
+        <w:rPr>
+          <w:rFonts w:hint="eastAsia"/>
+        </w:rPr>
+        <w:t>LD</w:t>
+      </w:r>
+      <w:r>
+        <w:t xml:space="preserve">_LIBRARY_PATH </w:t>
+      </w:r>
+      <w:r>
+        <w:t>环境变量</w:t>
+      </w:r>
+      <w:bookmarkStart w:id="0" w:name="_GoBack"/>
+      <w:bookmarkEnd w:id="0"/>
+      <w:r>
+        <w:t>指向库的路径</w:t>
+      </w:r>
+      <w:r>
+        <w:rPr>
+          <w:rFonts w:hint="eastAsia"/>
+        </w:rPr>
+        <w:t>。</w:t>
+      </w:r>
+    </w:p>
+    <w:p/>
+    <w:p>
+      <w:r>
         <w:t xml:space="preserve">Ubuntu </w:t>
       </w:r>
       <w:r>
         <w:t>系统</w:t>
       </w:r>
-    </w:p>
-    <w:p>
-      <w:r>
-        <w:t>解压缩压缩包</w:t>
-      </w:r>
-    </w:p>
-    <w:p>
-      <w:r>
+      <w:r>
+        <w:rPr>
+          <w:rFonts w:hint="eastAsia"/>
+        </w:rPr>
+        <w:t xml:space="preserve"> </w:t>
+      </w:r>
+    </w:p>
+    <w:p>
+      <w:r>
+        <w:t>下载完开发包后解压缩</w:t>
+      </w:r>
+    </w:p>
+    <w:p>
+      <w:r>
+        <w:t>g</w:t>
+      </w:r>
+      <w:r>
+        <w:t xml:space="preserve">ithub.KSJApiNew/  </w:t>
+      </w:r>
+      <w:r>
+        <w:t>是开发包的根目录</w:t>
+      </w:r>
+      <w:r>
+        <w:rPr>
+          <w:rFonts w:hint="eastAsia"/>
+        </w:rPr>
+        <w:t xml:space="preserve">       </w:t>
+      </w:r>
+      <w:r>
+        <w:rPr>
+          <w:rFonts w:hint="eastAsia"/>
+          <w:color w:val="FF0000"/>
+        </w:rPr>
+        <w:t>注意</w:t>
+      </w:r>
+      <w:r>
+        <w:rPr>
+          <w:rFonts w:hint="eastAsia"/>
+        </w:rPr>
+        <w:t>必须保证根目录名字是</w:t>
+      </w:r>
+      <w:r>
+        <w:t>github.KSJApiNew</w:t>
+      </w:r>
+    </w:p>
+    <w:p/>
+    <w:p>
+      <w:r>
+        <w:rPr>
+          <w:rFonts w:hint="eastAsia"/>
+        </w:rPr>
+        <w:t>/yourpath</w:t>
+      </w:r>
+      <w:r>
+        <w:t xml:space="preserve">  </w:t>
+      </w:r>
+      <w:r>
+        <w:t>代替您的真实路径</w:t>
+      </w:r>
+    </w:p>
+    <w:p>
+      <w:r>
+        <w:t xml:space="preserve">cd  </w:t>
+      </w:r>
+      <w:r>
+        <w:rPr>
+          <w:rFonts w:hint="eastAsia"/>
+        </w:rPr>
+        <w:t>/yourpath</w:t>
+      </w:r>
+      <w:r>
+        <w:t>/</w:t>
+      </w:r>
+      <w:r>
+        <w:t>KSJDemoPython_Base</w:t>
+      </w:r>
+    </w:p>
+    <w:p>
+      <w:r>
+        <w:t>sudo apt-get install python-numpy</w:t>
+      </w:r>
+    </w:p>
+    <w:p>
+      <w:r>
+        <w:t>sudo  apt-get install python-opencv</w:t>
+      </w:r>
+    </w:p>
+    <w:p>
+      <w:r>
+        <w:t>安装以上两个包</w:t>
+      </w:r>
+      <w:r>
+        <w:rPr>
+          <w:rFonts w:hint="eastAsia"/>
+        </w:rPr>
+        <w:t>之后</w:t>
+      </w:r>
+    </w:p>
+    <w:p>
+      <w:r>
+        <w:t xml:space="preserve">cd </w:t>
+      </w:r>
+      <w:r>
+        <w:rPr>
+          <w:rFonts w:hint="eastAsia"/>
+        </w:rPr>
+        <w:t>/yourpath</w:t>
+      </w:r>
+      <w:r>
+        <w:t>/github.KSJApiNew/KSJDemoPython_Base</w:t>
+      </w:r>
+    </w:p>
+    <w:p>
+      <w:r>
+        <w:t>确定相机已经正确连接</w:t>
+      </w:r>
+    </w:p>
+    <w:p>
+      <w:r>
+        <w:t>sudo LD_LIBRARY_PATH=../KSJApi.bin/linux/ python camtest.py</w:t>
+      </w:r>
+    </w:p>
+    <w:p>
+      <w:r>
+        <w:rPr>
+          <w:rFonts w:hint="eastAsia"/>
+        </w:rPr>
+        <w:t>屏幕上会出现相机的图像。</w:t>
+      </w:r>
+    </w:p>
+    <w:p>
+      <w:r>
+        <w:t>你可以修改</w:t>
+      </w:r>
+      <w:r>
+        <w:t xml:space="preserve">camtest.py </w:t>
+      </w:r>
+      <w:r>
+        <w:t>快速测试你的参数设置</w:t>
+      </w:r>
+      <w:r>
+        <w:rPr>
+          <w:rFonts w:hint="eastAsia"/>
+        </w:rPr>
+        <w:t>。</w:t>
+      </w:r>
+    </w:p>
+    <w:p/>
+    <w:p>
+      <w:r>
+        <w:t>C++</w:t>
+      </w:r>
+    </w:p>
+    <w:p>
+      <w:r>
+        <w:t xml:space="preserve">sudo apt-get install libopencv-dev </w:t>
+      </w:r>
+    </w:p>
+    <w:p>
+      <w:r>
+        <w:t>sudo apt-get install ffmpeg</w:t>
+      </w:r>
+    </w:p>
+    <w:p/>
+    <w:p>
+      <w:r>
+        <w:t>SJDemoCPP_Multiple</w:t>
+      </w:r>
+    </w:p>
+    <w:p>
+      <w:r>
+        <w:t>sudo LD_LIBRARY_PATH=../KSJApi.bin/linux/ ./catchbesttest</w:t>
+      </w:r>
+    </w:p>
+    <w:p>
+      <w:r>
+        <w:t>make</w:t>
+      </w:r>
+    </w:p>
+    <w:p/>
+    <w:p>
+      <w:r>
+        <w:rPr>
+          <w:rFonts w:hint="eastAsia"/>
+        </w:rPr>
+        <w:t>免</w:t>
+      </w:r>
+      <w:r>
+        <w:rPr>
+          <w:rFonts w:hint="eastAsia"/>
+        </w:rPr>
+        <w:t>sudo</w:t>
+      </w:r>
+      <w:r>
+        <w:rPr>
+          <w:rFonts w:hint="eastAsia"/>
+        </w:rPr>
         <w:t>运行</w:t>
       </w:r>
-      <w:r>
-        <w:t>install</w:t>
-      </w:r>
-      <w:r>
-        <w:rPr>
-          <w:rFonts w:hint="eastAsia"/>
-        </w:rPr>
-        <w:t>.sh</w:t>
-      </w:r>
-    </w:p>
-    <w:p>
-      <w:r>
-        <w:t>根据提示选择</w:t>
-      </w:r>
-    </w:p>
-    <w:p/>
-    <w:p>
-      <w:r>
-        <w:rPr>
-          <w:rFonts w:hint="eastAsia"/>
-        </w:rPr>
-        <w:t>设置</w:t>
-      </w:r>
-      <w:r>
-        <w:rPr>
-          <w:rFonts w:hint="eastAsia"/>
-        </w:rPr>
-        <w:t>LD</w:t>
-      </w:r>
-      <w:r>
-        <w:t xml:space="preserve">_LIBRARY_PATH </w:t>
-      </w:r>
-      <w:r>
-        <w:t>环境变量指向库的路径</w:t>
-      </w:r>
-      <w:r>
-        <w:rPr>
-          <w:rFonts w:hint="eastAsia"/>
-        </w:rPr>
-        <w:t>。</w:t>
-      </w:r>
-    </w:p>
-    <w:p/>
-    <w:p>
-      <w:r>
-        <w:t xml:space="preserve">Ubuntu </w:t>
-      </w:r>
-      <w:r>
-        <w:t>系统</w:t>
-      </w:r>
+    </w:p>
+    <w:p>
+      <w:r>
+        <w:rPr>
+          <w:rFonts w:hint="eastAsia"/>
+        </w:rPr>
+        <w:t>方法</w:t>
+      </w:r>
+      <w:r>
+        <w:rPr>
+          <w:rFonts w:hint="eastAsia"/>
+        </w:rPr>
+        <w:t>1.</w:t>
+      </w:r>
+    </w:p>
+    <w:p>
       <w:r>
         <w:rPr>
           <w:rFonts w:hint="eastAsia"/>
         </w:rPr>
         <w:t xml:space="preserve"> </w:t>
       </w:r>
-    </w:p>
-    <w:p>
-      <w:r>
-        <w:t>下载完开发包后解压缩</w:t>
-      </w:r>
-    </w:p>
-    <w:p>
-      <w:r>
-        <w:t>g</w:t>
-      </w:r>
-      <w:r>
-        <w:t xml:space="preserve">ithub.KSJApiNew/  </w:t>
-      </w:r>
-      <w:r>
-        <w:t>是开发包的根目录</w:t>
-      </w:r>
-      <w:r>
-        <w:rPr>
-          <w:rFonts w:hint="eastAsia"/>
-        </w:rPr>
-        <w:t xml:space="preserve">       </w:t>
-      </w:r>
-      <w:r>
-        <w:rPr>
-          <w:rFonts w:hint="eastAsia"/>
-          <w:color w:val="FF0000"/>
-        </w:rPr>
-        <w:t>注意</w:t>
-      </w:r>
-      <w:r>
-        <w:rPr>
-          <w:rFonts w:hint="eastAsia"/>
-        </w:rPr>
-        <w:t>必须保证根目录名字是</w:t>
-      </w:r>
-      <w:r>
-        <w:t>github.KSJApiNew</w:t>
-      </w:r>
-    </w:p>
-    <w:p/>
-    <w:p>
-      <w:r>
-        <w:rPr>
-          <w:rFonts w:hint="eastAsia"/>
-        </w:rPr>
-        <w:t>/yourpath</w:t>
-      </w:r>
-      <w:r>
-        <w:t xml:space="preserve">  </w:t>
-      </w:r>
-      <w:r>
-        <w:t>代替您的真实路径</w:t>
-      </w:r>
-    </w:p>
-    <w:p>
-      <w:r>
-        <w:t xml:space="preserve">cd  </w:t>
-      </w:r>
-      <w:r>
-        <w:rPr>
-          <w:rFonts w:hint="eastAsia"/>
-        </w:rPr>
-        <w:t>/yourpath</w:t>
-      </w:r>
-      <w:r>
-        <w:t>/</w:t>
-      </w:r>
-      <w:r>
-        <w:t>KSJDemoPython_Base</w:t>
-      </w:r>
-    </w:p>
-    <w:p>
-      <w:r>
-        <w:t>sudo apt-get install python-numpy</w:t>
-      </w:r>
-    </w:p>
-    <w:p>
-      <w:r>
-        <w:t>sudo  apt-get install python-opencv</w:t>
-      </w:r>
-    </w:p>
-    <w:p>
-      <w:r>
-        <w:t>安装以上两个包</w:t>
-      </w:r>
-      <w:r>
-        <w:rPr>
-          <w:rFonts w:hint="eastAsia"/>
-        </w:rPr>
-        <w:t>之后</w:t>
-      </w:r>
-    </w:p>
-    <w:p>
-      <w:r>
-        <w:t xml:space="preserve">cd </w:t>
-      </w:r>
-      <w:r>
-        <w:rPr>
-          <w:rFonts w:hint="eastAsia"/>
-        </w:rPr>
-        <w:t>/yourpath</w:t>
-      </w:r>
-      <w:r>
-        <w:t>/github.KSJApiNew/KSJDemoPython_Base</w:t>
-      </w:r>
-    </w:p>
-    <w:p>
-      <w:r>
-        <w:t>确定相机已经正确连接</w:t>
-      </w:r>
-    </w:p>
-    <w:p>
-      <w:r>
-        <w:t>sudo LD_LIBRARY_PATH=../KSJApi.bin/linux/ python camtest.py</w:t>
-      </w:r>
-    </w:p>
-    <w:p>
-      <w:r>
-        <w:rPr>
-          <w:rFonts w:hint="eastAsia"/>
-        </w:rPr>
-        <w:t>屏幕上会出现相机的图像。</w:t>
+      <w:r>
+        <w:t>chmod   -R</w:t>
+      </w:r>
+      <w:r>
+        <w:rPr>
+          <w:rFonts w:hint="eastAsia"/>
+        </w:rPr>
+        <w:t xml:space="preserve"> </w:t>
+      </w:r>
+      <w:r>
+        <w:t xml:space="preserve">777 /dev/bus/usb </w:t>
       </w:r>
     </w:p>
     <w:p>
       <w:r>
         <w:lastRenderedPageBreak/>
-        <w:t>你可以修改</w:t>
-      </w:r>
-      <w:r>
-        <w:t xml:space="preserve">camtest.py </w:t>
-      </w:r>
-      <w:r>
-        <w:t>快速测试你的参数设置</w:t>
-      </w:r>
-      <w:r>
-        <w:rPr>
-          <w:rFonts w:hint="eastAsia"/>
-        </w:rPr>
-        <w:t>。</w:t>
-      </w:r>
-    </w:p>
-    <w:p/>
-    <w:p>
-      <w:r>
-        <w:t>C++</w:t>
-      </w:r>
-    </w:p>
-    <w:p>
-      <w:r>
-        <w:t xml:space="preserve">sudo apt-get install libopencv-dev </w:t>
-      </w:r>
-    </w:p>
-    <w:p>
-      <w:r>
-        <w:t>sudo apt-get install ffmpeg</w:t>
-      </w:r>
-    </w:p>
-    <w:p/>
-    <w:p>
-      <w:r>
-        <w:t>SJDemoCPP_Multiple</w:t>
-      </w:r>
-    </w:p>
-    <w:p>
-      <w:r>
-        <w:t>sudo LD_LIBRARY_PATH=../KSJApi.bin/linux/ ./catchbesttest</w:t>
-      </w:r>
-    </w:p>
-    <w:p>
-      <w:r>
-        <w:t>make</w:t>
-      </w:r>
-    </w:p>
-    <w:p/>
-    <w:p>
-      <w:r>
-        <w:rPr>
-          <w:rFonts w:hint="eastAsia"/>
-        </w:rPr>
-        <w:t>免</w:t>
-      </w:r>
-      <w:r>
-        <w:rPr>
-          <w:rFonts w:hint="eastAsia"/>
-        </w:rPr>
-        <w:t>sudo</w:t>
-      </w:r>
-      <w:r>
-        <w:rPr>
-          <w:rFonts w:hint="eastAsia"/>
-        </w:rPr>
-        <w:t>运行</w:t>
-      </w:r>
-    </w:p>
-    <w:p>
-      <w:r>
-        <w:rPr>
-          <w:rFonts w:hint="eastAsia"/>
-        </w:rPr>
-        <w:t>方法</w:t>
-      </w:r>
-      <w:r>
-        <w:rPr>
-          <w:rFonts w:hint="eastAsia"/>
-        </w:rPr>
-        <w:t>1.</w:t>
-      </w:r>
-    </w:p>
-    <w:p>
-      <w:r>
-        <w:rPr>
-          <w:rFonts w:hint="eastAsia"/>
-        </w:rPr>
-        <w:t xml:space="preserve"> </w:t>
-      </w:r>
-      <w:r>
-        <w:t>chmod   -R</w:t>
-      </w:r>
-      <w:r>
-        <w:rPr>
-          <w:rFonts w:hint="eastAsia"/>
-        </w:rPr>
-        <w:t xml:space="preserve"> </w:t>
-      </w:r>
-      <w:r>
-        <w:t xml:space="preserve">777 /dev/bus/usb </w:t>
-      </w:r>
-    </w:p>
-    <w:p>
-      <w:r>
         <w:t>方法</w:t>
       </w:r>
       <w:r>
@@ -1294,16 +1483,10 @@
         <w:rPr>
           <w:rFonts w:hint="eastAsia"/>
         </w:rPr>
-        <w:lastRenderedPageBreak/>
         <w:t>已知的问题</w:t>
       </w:r>
     </w:p>
     <w:p>
-      <w:pPr>
-        <w:rPr>
-          <w:rFonts w:hint="eastAsia"/>
-        </w:rPr>
-      </w:pPr>
       <w:r>
         <w:rPr>
           <w:rFonts w:hint="eastAsia"/>
@@ -1369,15 +1552,7 @@
         <w:t>sudo sh -c 'echo 1000 &gt; /sys/module/usbcore/parameters/usbfs_memory_mb'</w:t>
       </w:r>
     </w:p>
-    <w:p>
-      <w:pPr>
-        <w:rPr>
-          <w:rFonts w:hint="eastAsia"/>
-        </w:rPr>
-      </w:pPr>
-      <w:bookmarkStart w:id="0" w:name="_GoBack"/>
-      <w:bookmarkEnd w:id="0"/>
-    </w:p>
+    <w:p/>
     <w:sectPr>
       <w:pgSz w:w="11906" w:h="16838"/>
       <w:pgMar w:top="1440" w:right="1800" w:bottom="1440" w:left="1800" w:header="851" w:footer="992" w:gutter="0"/>

</xml_diff>